<commit_message>
TFS 6167 - Initial reporting for eCL
git-tfs-id: [https://tfs.omnicloud.local/tfs/cco%20program/]$/eCoaching_V2;C37062
</commit_message>
<xml_diff>
--- a/Design/DD/Web/CCO_eCoaching_Admin_Report_DD.docx
+++ b/Design/DD/Web/CCO_eCoaching_Admin_Report_DD.docx
@@ -121,8 +121,6 @@
         </w:rPr>
         <w:t xml:space="preserve"> Admin Report</w:t>
       </w:r>
-      <w:bookmarkStart w:id="0" w:name="_GoBack"/>
-      <w:bookmarkEnd w:id="0"/>
     </w:p>
     <w:p>
       <w:pPr>
@@ -942,8 +940,8 @@
       <w:pPr>
         <w:pStyle w:val="TOC2"/>
         <w:tabs>
-          <w:tab w:val="left" w:pos="600"/>
-          <w:tab w:val="right" w:leader="dot" w:pos="8630"/>
+          <w:tab w:val="left" w:pos="660"/>
+          <w:tab w:val="right" w:leader="dot" w:pos="9350"/>
         </w:tabs>
         <w:rPr>
           <w:rFonts w:asciiTheme="minorHAnsi" w:eastAsiaTheme="minorEastAsia" w:hAnsiTheme="minorHAnsi" w:cstheme="minorBidi"/>
@@ -961,7 +959,7 @@
       <w:r>
         <w:fldChar w:fldCharType="separate"/>
       </w:r>
-      <w:hyperlink w:anchor="_Toc477423557" w:history="1">
+      <w:hyperlink w:anchor="_Toc479938889" w:history="1">
         <w:r>
           <w:rPr>
             <w:rStyle w:val="Hyperlink"/>
@@ -1006,7 +1004,7 @@
             <w:noProof/>
             <w:webHidden/>
           </w:rPr>
-          <w:instrText xml:space="preserve"> PAGEREF _Toc477423557 \h </w:instrText>
+          <w:instrText xml:space="preserve"> PAGEREF _Toc479938889 \h </w:instrText>
         </w:r>
         <w:r>
           <w:rPr>
@@ -1041,8 +1039,8 @@
       <w:pPr>
         <w:pStyle w:val="TOC2"/>
         <w:tabs>
-          <w:tab w:val="left" w:pos="600"/>
-          <w:tab w:val="right" w:leader="dot" w:pos="8630"/>
+          <w:tab w:val="left" w:pos="660"/>
+          <w:tab w:val="right" w:leader="dot" w:pos="9350"/>
         </w:tabs>
         <w:rPr>
           <w:rFonts w:asciiTheme="minorHAnsi" w:eastAsiaTheme="minorEastAsia" w:hAnsiTheme="minorHAnsi" w:cstheme="minorBidi"/>
@@ -1051,7 +1049,7 @@
           <w:szCs w:val="22"/>
         </w:rPr>
       </w:pPr>
-      <w:hyperlink w:anchor="_Toc477423558" w:history="1">
+      <w:hyperlink w:anchor="_Toc479938890" w:history="1">
         <w:r>
           <w:rPr>
             <w:rStyle w:val="Hyperlink"/>
@@ -1096,7 +1094,7 @@
             <w:noProof/>
             <w:webHidden/>
           </w:rPr>
-          <w:instrText xml:space="preserve"> PAGEREF _Toc477423558 \h </w:instrText>
+          <w:instrText xml:space="preserve"> PAGEREF _Toc479938890 \h </w:instrText>
         </w:r>
         <w:r>
           <w:rPr>
@@ -1131,8 +1129,8 @@
       <w:pPr>
         <w:pStyle w:val="TOC2"/>
         <w:tabs>
-          <w:tab w:val="left" w:pos="800"/>
-          <w:tab w:val="right" w:leader="dot" w:pos="8630"/>
+          <w:tab w:val="left" w:pos="880"/>
+          <w:tab w:val="right" w:leader="dot" w:pos="9350"/>
         </w:tabs>
         <w:rPr>
           <w:rFonts w:asciiTheme="minorHAnsi" w:eastAsiaTheme="minorEastAsia" w:hAnsiTheme="minorHAnsi" w:cstheme="minorBidi"/>
@@ -1141,7 +1139,7 @@
           <w:szCs w:val="22"/>
         </w:rPr>
       </w:pPr>
-      <w:hyperlink w:anchor="_Toc477423559" w:history="1">
+      <w:hyperlink w:anchor="_Toc479938891" w:history="1">
         <w:r>
           <w:rPr>
             <w:rStyle w:val="Hyperlink"/>
@@ -1184,7 +1182,7 @@
             <w:noProof/>
             <w:webHidden/>
           </w:rPr>
-          <w:instrText xml:space="preserve"> PAGEREF _Toc477423559 \h </w:instrText>
+          <w:instrText xml:space="preserve"> PAGEREF _Toc479938891 \h </w:instrText>
         </w:r>
         <w:r>
           <w:rPr>
@@ -1219,8 +1217,8 @@
       <w:pPr>
         <w:pStyle w:val="TOC2"/>
         <w:tabs>
-          <w:tab w:val="left" w:pos="1000"/>
-          <w:tab w:val="right" w:leader="dot" w:pos="8630"/>
+          <w:tab w:val="left" w:pos="880"/>
+          <w:tab w:val="right" w:leader="dot" w:pos="9350"/>
         </w:tabs>
         <w:rPr>
           <w:rFonts w:asciiTheme="minorHAnsi" w:eastAsiaTheme="minorEastAsia" w:hAnsiTheme="minorHAnsi" w:cstheme="minorBidi"/>
@@ -1229,7 +1227,7 @@
           <w:szCs w:val="22"/>
         </w:rPr>
       </w:pPr>
-      <w:hyperlink w:anchor="_Toc477423560" w:history="1">
+      <w:hyperlink w:anchor="_Toc479938892" w:history="1">
         <w:r>
           <w:rPr>
             <w:rStyle w:val="Hyperlink"/>
@@ -1272,7 +1270,7 @@
             <w:noProof/>
             <w:webHidden/>
           </w:rPr>
-          <w:instrText xml:space="preserve"> PAGEREF _Toc477423560 \h </w:instrText>
+          <w:instrText xml:space="preserve"> PAGEREF _Toc479938892 \h </w:instrText>
         </w:r>
         <w:r>
           <w:rPr>
@@ -1307,8 +1305,8 @@
       <w:pPr>
         <w:pStyle w:val="TOC2"/>
         <w:tabs>
-          <w:tab w:val="left" w:pos="1000"/>
-          <w:tab w:val="right" w:leader="dot" w:pos="8630"/>
+          <w:tab w:val="left" w:pos="880"/>
+          <w:tab w:val="right" w:leader="dot" w:pos="9350"/>
         </w:tabs>
         <w:rPr>
           <w:rFonts w:asciiTheme="minorHAnsi" w:eastAsiaTheme="minorEastAsia" w:hAnsiTheme="minorHAnsi" w:cstheme="minorBidi"/>
@@ -1317,7 +1315,7 @@
           <w:szCs w:val="22"/>
         </w:rPr>
       </w:pPr>
-      <w:hyperlink w:anchor="_Toc477423561" w:history="1">
+      <w:hyperlink w:anchor="_Toc479938893" w:history="1">
         <w:r>
           <w:rPr>
             <w:rStyle w:val="Hyperlink"/>
@@ -1360,7 +1358,7 @@
             <w:noProof/>
             <w:webHidden/>
           </w:rPr>
-          <w:instrText xml:space="preserve"> PAGEREF _Toc477423561 \h </w:instrText>
+          <w:instrText xml:space="preserve"> PAGEREF _Toc479938893 \h </w:instrText>
         </w:r>
         <w:r>
           <w:rPr>
@@ -1395,8 +1393,8 @@
       <w:pPr>
         <w:pStyle w:val="TOC2"/>
         <w:tabs>
-          <w:tab w:val="left" w:pos="600"/>
-          <w:tab w:val="right" w:leader="dot" w:pos="8630"/>
+          <w:tab w:val="left" w:pos="880"/>
+          <w:tab w:val="right" w:leader="dot" w:pos="9350"/>
         </w:tabs>
         <w:rPr>
           <w:rFonts w:asciiTheme="minorHAnsi" w:eastAsiaTheme="minorEastAsia" w:hAnsiTheme="minorHAnsi" w:cstheme="minorBidi"/>
@@ -1405,14 +1403,13 @@
           <w:szCs w:val="22"/>
         </w:rPr>
       </w:pPr>
-      <w:hyperlink w:anchor="_Toc477423562" w:history="1">
-        <w:r>
-          <w:rPr>
-            <w:rStyle w:val="Hyperlink"/>
-            <w:b/>
-            <w:noProof/>
-          </w:rPr>
-          <w:t>3.</w:t>
+      <w:hyperlink w:anchor="_Toc479938894" w:history="1">
+        <w:r>
+          <w:rPr>
+            <w:rStyle w:val="Hyperlink"/>
+            <w:noProof/>
+          </w:rPr>
+          <w:t>2.1.3.</w:t>
         </w:r>
         <w:r>
           <w:rPr>
@@ -1426,10 +1423,9 @@
         <w:r>
           <w:rPr>
             <w:rStyle w:val="Hyperlink"/>
-            <w:b/>
-            <w:noProof/>
-          </w:rPr>
-          <w:t>Page details</w:t>
+            <w:noProof/>
+          </w:rPr>
+          <w:t>RunWarningSummary action</w:t>
         </w:r>
         <w:r>
           <w:rPr>
@@ -1450,7 +1446,7 @@
             <w:noProof/>
             <w:webHidden/>
           </w:rPr>
-          <w:instrText xml:space="preserve"> PAGEREF _Toc477423562 \h </w:instrText>
+          <w:instrText xml:space="preserve"> PAGEREF _Toc479938894 \h </w:instrText>
         </w:r>
         <w:r>
           <w:rPr>
@@ -1485,8 +1481,8 @@
       <w:pPr>
         <w:pStyle w:val="TOC2"/>
         <w:tabs>
-          <w:tab w:val="left" w:pos="800"/>
-          <w:tab w:val="right" w:leader="dot" w:pos="8630"/>
+          <w:tab w:val="left" w:pos="880"/>
+          <w:tab w:val="right" w:leader="dot" w:pos="9350"/>
         </w:tabs>
         <w:rPr>
           <w:rFonts w:asciiTheme="minorHAnsi" w:eastAsiaTheme="minorEastAsia" w:hAnsiTheme="minorHAnsi" w:cstheme="minorBidi"/>
@@ -1495,13 +1491,13 @@
           <w:szCs w:val="22"/>
         </w:rPr>
       </w:pPr>
-      <w:hyperlink w:anchor="_Toc477423563" w:history="1">
-        <w:r>
-          <w:rPr>
-            <w:rStyle w:val="Hyperlink"/>
-            <w:noProof/>
-          </w:rPr>
-          <w:t>3.1.</w:t>
+      <w:hyperlink w:anchor="_Toc479938895" w:history="1">
+        <w:r>
+          <w:rPr>
+            <w:rStyle w:val="Hyperlink"/>
+            <w:noProof/>
+          </w:rPr>
+          <w:t>2.1.4.</w:t>
         </w:r>
         <w:r>
           <w:rPr>
@@ -1517,7 +1513,7 @@
             <w:rStyle w:val="Hyperlink"/>
             <w:noProof/>
           </w:rPr>
-          <w:t>Coaching Log Summary (Views\Report\ReportTemplate.cshtml)</w:t>
+          <w:t>RunHierarchySummary action</w:t>
         </w:r>
         <w:r>
           <w:rPr>
@@ -1538,7 +1534,7 @@
             <w:noProof/>
             <w:webHidden/>
           </w:rPr>
-          <w:instrText xml:space="preserve"> PAGEREF _Toc477423563 \h </w:instrText>
+          <w:instrText xml:space="preserve"> PAGEREF _Toc479938895 \h </w:instrText>
         </w:r>
         <w:r>
           <w:rPr>
@@ -1573,8 +1569,8 @@
       <w:pPr>
         <w:pStyle w:val="TOC2"/>
         <w:tabs>
-          <w:tab w:val="left" w:pos="1000"/>
-          <w:tab w:val="right" w:leader="dot" w:pos="8630"/>
+          <w:tab w:val="left" w:pos="880"/>
+          <w:tab w:val="right" w:leader="dot" w:pos="9350"/>
         </w:tabs>
         <w:rPr>
           <w:rFonts w:asciiTheme="minorHAnsi" w:eastAsiaTheme="minorEastAsia" w:hAnsiTheme="minorHAnsi" w:cstheme="minorBidi"/>
@@ -1583,13 +1579,13 @@
           <w:szCs w:val="22"/>
         </w:rPr>
       </w:pPr>
-      <w:hyperlink w:anchor="_Toc477423564" w:history="1">
-        <w:r>
-          <w:rPr>
-            <w:rStyle w:val="Hyperlink"/>
-            <w:noProof/>
-          </w:rPr>
-          <w:t>3.1.1.</w:t>
+      <w:hyperlink w:anchor="_Toc479938896" w:history="1">
+        <w:r>
+          <w:rPr>
+            <w:rStyle w:val="Hyperlink"/>
+            <w:noProof/>
+          </w:rPr>
+          <w:t>2.1.5.</w:t>
         </w:r>
         <w:r>
           <w:rPr>
@@ -1605,7 +1601,7 @@
             <w:rStyle w:val="Hyperlink"/>
             <w:noProof/>
           </w:rPr>
-          <w:t>Razor pages comprising Web Page</w:t>
+          <w:t>RunAdminActivitySummary action</w:t>
         </w:r>
         <w:r>
           <w:rPr>
@@ -1626,7 +1622,7 @@
             <w:noProof/>
             <w:webHidden/>
           </w:rPr>
-          <w:instrText xml:space="preserve"> PAGEREF _Toc477423564 \h </w:instrText>
+          <w:instrText xml:space="preserve"> PAGEREF _Toc479938896 \h </w:instrText>
         </w:r>
         <w:r>
           <w:rPr>
@@ -1661,8 +1657,8 @@
       <w:pPr>
         <w:pStyle w:val="TOC2"/>
         <w:tabs>
-          <w:tab w:val="left" w:pos="1000"/>
-          <w:tab w:val="right" w:leader="dot" w:pos="8630"/>
+          <w:tab w:val="left" w:pos="660"/>
+          <w:tab w:val="right" w:leader="dot" w:pos="9350"/>
         </w:tabs>
         <w:rPr>
           <w:rFonts w:asciiTheme="minorHAnsi" w:eastAsiaTheme="minorEastAsia" w:hAnsiTheme="minorHAnsi" w:cstheme="minorBidi"/>
@@ -1671,13 +1667,14 @@
           <w:szCs w:val="22"/>
         </w:rPr>
       </w:pPr>
-      <w:hyperlink w:anchor="_Toc477423565" w:history="1">
-        <w:r>
-          <w:rPr>
-            <w:rStyle w:val="Hyperlink"/>
-            <w:noProof/>
-          </w:rPr>
-          <w:t>3.1.2.</w:t>
+      <w:hyperlink w:anchor="_Toc479938897" w:history="1">
+        <w:r>
+          <w:rPr>
+            <w:rStyle w:val="Hyperlink"/>
+            <w:b/>
+            <w:noProof/>
+          </w:rPr>
+          <w:t>3.</w:t>
         </w:r>
         <w:r>
           <w:rPr>
@@ -1691,9 +1688,10 @@
         <w:r>
           <w:rPr>
             <w:rStyle w:val="Hyperlink"/>
-            <w:noProof/>
-          </w:rPr>
-          <w:t>Layout Page</w:t>
+            <w:b/>
+            <w:noProof/>
+          </w:rPr>
+          <w:t>Page details</w:t>
         </w:r>
         <w:r>
           <w:rPr>
@@ -1714,7 +1712,7 @@
             <w:noProof/>
             <w:webHidden/>
           </w:rPr>
-          <w:instrText xml:space="preserve"> PAGEREF _Toc477423565 \h </w:instrText>
+          <w:instrText xml:space="preserve"> PAGEREF _Toc479938897 \h </w:instrText>
         </w:r>
         <w:r>
           <w:rPr>
@@ -1749,8 +1747,8 @@
       <w:pPr>
         <w:pStyle w:val="TOC2"/>
         <w:tabs>
-          <w:tab w:val="left" w:pos="1000"/>
-          <w:tab w:val="right" w:leader="dot" w:pos="8630"/>
+          <w:tab w:val="left" w:pos="880"/>
+          <w:tab w:val="right" w:leader="dot" w:pos="9350"/>
         </w:tabs>
         <w:rPr>
           <w:rFonts w:asciiTheme="minorHAnsi" w:eastAsiaTheme="minorEastAsia" w:hAnsiTheme="minorHAnsi" w:cstheme="minorBidi"/>
@@ -1759,13 +1757,13 @@
           <w:szCs w:val="22"/>
         </w:rPr>
       </w:pPr>
-      <w:hyperlink w:anchor="_Toc477423566" w:history="1">
-        <w:r>
-          <w:rPr>
-            <w:rStyle w:val="Hyperlink"/>
-            <w:noProof/>
-          </w:rPr>
-          <w:t>3.1.3.</w:t>
+      <w:hyperlink w:anchor="_Toc479938898" w:history="1">
+        <w:r>
+          <w:rPr>
+            <w:rStyle w:val="Hyperlink"/>
+            <w:noProof/>
+          </w:rPr>
+          <w:t>3.1.</w:t>
         </w:r>
         <w:r>
           <w:rPr>
@@ -1781,7 +1779,7 @@
             <w:rStyle w:val="Hyperlink"/>
             <w:noProof/>
           </w:rPr>
-          <w:t>Screenshot</w:t>
+          <w:t>Coaching Log Summary (Views\Report\ReportTemplate.cshtml)</w:t>
         </w:r>
         <w:r>
           <w:rPr>
@@ -1802,7 +1800,7 @@
             <w:noProof/>
             <w:webHidden/>
           </w:rPr>
-          <w:instrText xml:space="preserve"> PAGEREF _Toc477423566 \h </w:instrText>
+          <w:instrText xml:space="preserve"> PAGEREF _Toc479938898 \h </w:instrText>
         </w:r>
         <w:r>
           <w:rPr>
@@ -1837,8 +1835,8 @@
       <w:pPr>
         <w:pStyle w:val="TOC2"/>
         <w:tabs>
-          <w:tab w:val="left" w:pos="1000"/>
-          <w:tab w:val="right" w:leader="dot" w:pos="8630"/>
+          <w:tab w:val="left" w:pos="880"/>
+          <w:tab w:val="right" w:leader="dot" w:pos="9350"/>
         </w:tabs>
         <w:rPr>
           <w:rFonts w:asciiTheme="minorHAnsi" w:eastAsiaTheme="minorEastAsia" w:hAnsiTheme="minorHAnsi" w:cstheme="minorBidi"/>
@@ -1847,13 +1845,13 @@
           <w:szCs w:val="22"/>
         </w:rPr>
       </w:pPr>
-      <w:hyperlink w:anchor="_Toc477423567" w:history="1">
-        <w:r>
-          <w:rPr>
-            <w:rStyle w:val="Hyperlink"/>
-            <w:noProof/>
-          </w:rPr>
-          <w:t>3.1.4.</w:t>
+      <w:hyperlink w:anchor="_Toc479938899" w:history="1">
+        <w:r>
+          <w:rPr>
+            <w:rStyle w:val="Hyperlink"/>
+            <w:noProof/>
+          </w:rPr>
+          <w:t>3.1.1.</w:t>
         </w:r>
         <w:r>
           <w:rPr>
@@ -1869,7 +1867,7 @@
             <w:rStyle w:val="Hyperlink"/>
             <w:noProof/>
           </w:rPr>
-          <w:t>Links</w:t>
+          <w:t>Razor pages comprising Web Page</w:t>
         </w:r>
         <w:r>
           <w:rPr>
@@ -1890,7 +1888,7 @@
             <w:noProof/>
             <w:webHidden/>
           </w:rPr>
-          <w:instrText xml:space="preserve"> PAGEREF _Toc477423567 \h </w:instrText>
+          <w:instrText xml:space="preserve"> PAGEREF _Toc479938899 \h </w:instrText>
         </w:r>
         <w:r>
           <w:rPr>
@@ -1925,8 +1923,8 @@
       <w:pPr>
         <w:pStyle w:val="TOC2"/>
         <w:tabs>
-          <w:tab w:val="left" w:pos="1000"/>
-          <w:tab w:val="right" w:leader="dot" w:pos="8630"/>
+          <w:tab w:val="left" w:pos="880"/>
+          <w:tab w:val="right" w:leader="dot" w:pos="9350"/>
         </w:tabs>
         <w:rPr>
           <w:rFonts w:asciiTheme="minorHAnsi" w:eastAsiaTheme="minorEastAsia" w:hAnsiTheme="minorHAnsi" w:cstheme="minorBidi"/>
@@ -1935,13 +1933,13 @@
           <w:szCs w:val="22"/>
         </w:rPr>
       </w:pPr>
-      <w:hyperlink w:anchor="_Toc477423568" w:history="1">
-        <w:r>
-          <w:rPr>
-            <w:rStyle w:val="Hyperlink"/>
-            <w:noProof/>
-          </w:rPr>
-          <w:t>3.1.5.</w:t>
+      <w:hyperlink w:anchor="_Toc479938900" w:history="1">
+        <w:r>
+          <w:rPr>
+            <w:rStyle w:val="Hyperlink"/>
+            <w:noProof/>
+          </w:rPr>
+          <w:t>3.1.2.</w:t>
         </w:r>
         <w:r>
           <w:rPr>
@@ -1957,7 +1955,7 @@
             <w:rStyle w:val="Hyperlink"/>
             <w:noProof/>
           </w:rPr>
-          <w:t>Web Page Invoked Events</w:t>
+          <w:t>Layout Page</w:t>
         </w:r>
         <w:r>
           <w:rPr>
@@ -1978,7 +1976,7 @@
             <w:noProof/>
             <w:webHidden/>
           </w:rPr>
-          <w:instrText xml:space="preserve"> PAGEREF _Toc477423568 \h </w:instrText>
+          <w:instrText xml:space="preserve"> PAGEREF _Toc479938900 \h </w:instrText>
         </w:r>
         <w:r>
           <w:rPr>
@@ -2013,8 +2011,8 @@
       <w:pPr>
         <w:pStyle w:val="TOC2"/>
         <w:tabs>
-          <w:tab w:val="left" w:pos="1000"/>
-          <w:tab w:val="right" w:leader="dot" w:pos="8630"/>
+          <w:tab w:val="left" w:pos="880"/>
+          <w:tab w:val="right" w:leader="dot" w:pos="9350"/>
         </w:tabs>
         <w:rPr>
           <w:rFonts w:asciiTheme="minorHAnsi" w:eastAsiaTheme="minorEastAsia" w:hAnsiTheme="minorHAnsi" w:cstheme="minorBidi"/>
@@ -2023,13 +2021,13 @@
           <w:szCs w:val="22"/>
         </w:rPr>
       </w:pPr>
-      <w:hyperlink w:anchor="_Toc477423569" w:history="1">
-        <w:r>
-          <w:rPr>
-            <w:rStyle w:val="Hyperlink"/>
-            <w:noProof/>
-          </w:rPr>
-          <w:t>3.1.6.</w:t>
+      <w:hyperlink w:anchor="_Toc479938901" w:history="1">
+        <w:r>
+          <w:rPr>
+            <w:rStyle w:val="Hyperlink"/>
+            <w:noProof/>
+          </w:rPr>
+          <w:t>3.1.3.</w:t>
         </w:r>
         <w:r>
           <w:rPr>
@@ -2045,6 +2043,270 @@
             <w:rStyle w:val="Hyperlink"/>
             <w:noProof/>
           </w:rPr>
+          <w:t>Screenshot</w:t>
+        </w:r>
+        <w:r>
+          <w:rPr>
+            <w:noProof/>
+            <w:webHidden/>
+          </w:rPr>
+          <w:tab/>
+        </w:r>
+        <w:r>
+          <w:rPr>
+            <w:noProof/>
+            <w:webHidden/>
+          </w:rPr>
+          <w:fldChar w:fldCharType="begin"/>
+        </w:r>
+        <w:r>
+          <w:rPr>
+            <w:noProof/>
+            <w:webHidden/>
+          </w:rPr>
+          <w:instrText xml:space="preserve"> PAGEREF _Toc479938901 \h </w:instrText>
+        </w:r>
+        <w:r>
+          <w:rPr>
+            <w:noProof/>
+            <w:webHidden/>
+          </w:rPr>
+        </w:r>
+        <w:r>
+          <w:rPr>
+            <w:noProof/>
+            <w:webHidden/>
+          </w:rPr>
+          <w:fldChar w:fldCharType="separate"/>
+        </w:r>
+        <w:r>
+          <w:rPr>
+            <w:noProof/>
+            <w:webHidden/>
+          </w:rPr>
+          <w:t>4</w:t>
+        </w:r>
+        <w:r>
+          <w:rPr>
+            <w:noProof/>
+            <w:webHidden/>
+          </w:rPr>
+          <w:fldChar w:fldCharType="end"/>
+        </w:r>
+      </w:hyperlink>
+    </w:p>
+    <w:p>
+      <w:pPr>
+        <w:pStyle w:val="TOC2"/>
+        <w:tabs>
+          <w:tab w:val="left" w:pos="880"/>
+          <w:tab w:val="right" w:leader="dot" w:pos="9350"/>
+        </w:tabs>
+        <w:rPr>
+          <w:rFonts w:asciiTheme="minorHAnsi" w:eastAsiaTheme="minorEastAsia" w:hAnsiTheme="minorHAnsi" w:cstheme="minorBidi"/>
+          <w:noProof/>
+          <w:sz w:val="22"/>
+          <w:szCs w:val="22"/>
+        </w:rPr>
+      </w:pPr>
+      <w:hyperlink w:anchor="_Toc479938902" w:history="1">
+        <w:r>
+          <w:rPr>
+            <w:rStyle w:val="Hyperlink"/>
+            <w:noProof/>
+          </w:rPr>
+          <w:t>3.1.4.</w:t>
+        </w:r>
+        <w:r>
+          <w:rPr>
+            <w:rFonts w:asciiTheme="minorHAnsi" w:eastAsiaTheme="minorEastAsia" w:hAnsiTheme="minorHAnsi" w:cstheme="minorBidi"/>
+            <w:noProof/>
+            <w:sz w:val="22"/>
+            <w:szCs w:val="22"/>
+          </w:rPr>
+          <w:tab/>
+        </w:r>
+        <w:r>
+          <w:rPr>
+            <w:rStyle w:val="Hyperlink"/>
+            <w:noProof/>
+          </w:rPr>
+          <w:t>Links</w:t>
+        </w:r>
+        <w:r>
+          <w:rPr>
+            <w:noProof/>
+            <w:webHidden/>
+          </w:rPr>
+          <w:tab/>
+        </w:r>
+        <w:r>
+          <w:rPr>
+            <w:noProof/>
+            <w:webHidden/>
+          </w:rPr>
+          <w:fldChar w:fldCharType="begin"/>
+        </w:r>
+        <w:r>
+          <w:rPr>
+            <w:noProof/>
+            <w:webHidden/>
+          </w:rPr>
+          <w:instrText xml:space="preserve"> PAGEREF _Toc479938902 \h </w:instrText>
+        </w:r>
+        <w:r>
+          <w:rPr>
+            <w:noProof/>
+            <w:webHidden/>
+          </w:rPr>
+        </w:r>
+        <w:r>
+          <w:rPr>
+            <w:noProof/>
+            <w:webHidden/>
+          </w:rPr>
+          <w:fldChar w:fldCharType="separate"/>
+        </w:r>
+        <w:r>
+          <w:rPr>
+            <w:noProof/>
+            <w:webHidden/>
+          </w:rPr>
+          <w:t>5</w:t>
+        </w:r>
+        <w:r>
+          <w:rPr>
+            <w:noProof/>
+            <w:webHidden/>
+          </w:rPr>
+          <w:fldChar w:fldCharType="end"/>
+        </w:r>
+      </w:hyperlink>
+    </w:p>
+    <w:p>
+      <w:pPr>
+        <w:pStyle w:val="TOC2"/>
+        <w:tabs>
+          <w:tab w:val="left" w:pos="880"/>
+          <w:tab w:val="right" w:leader="dot" w:pos="9350"/>
+        </w:tabs>
+        <w:rPr>
+          <w:rFonts w:asciiTheme="minorHAnsi" w:eastAsiaTheme="minorEastAsia" w:hAnsiTheme="minorHAnsi" w:cstheme="minorBidi"/>
+          <w:noProof/>
+          <w:sz w:val="22"/>
+          <w:szCs w:val="22"/>
+        </w:rPr>
+      </w:pPr>
+      <w:hyperlink w:anchor="_Toc479938903" w:history="1">
+        <w:r>
+          <w:rPr>
+            <w:rStyle w:val="Hyperlink"/>
+            <w:noProof/>
+          </w:rPr>
+          <w:t>3.1.5.</w:t>
+        </w:r>
+        <w:r>
+          <w:rPr>
+            <w:rFonts w:asciiTheme="minorHAnsi" w:eastAsiaTheme="minorEastAsia" w:hAnsiTheme="minorHAnsi" w:cstheme="minorBidi"/>
+            <w:noProof/>
+            <w:sz w:val="22"/>
+            <w:szCs w:val="22"/>
+          </w:rPr>
+          <w:tab/>
+        </w:r>
+        <w:r>
+          <w:rPr>
+            <w:rStyle w:val="Hyperlink"/>
+            <w:noProof/>
+          </w:rPr>
+          <w:t>Web Page Invoked Events</w:t>
+        </w:r>
+        <w:r>
+          <w:rPr>
+            <w:noProof/>
+            <w:webHidden/>
+          </w:rPr>
+          <w:tab/>
+        </w:r>
+        <w:r>
+          <w:rPr>
+            <w:noProof/>
+            <w:webHidden/>
+          </w:rPr>
+          <w:fldChar w:fldCharType="begin"/>
+        </w:r>
+        <w:r>
+          <w:rPr>
+            <w:noProof/>
+            <w:webHidden/>
+          </w:rPr>
+          <w:instrText xml:space="preserve"> PAGEREF _Toc479938903 \h </w:instrText>
+        </w:r>
+        <w:r>
+          <w:rPr>
+            <w:noProof/>
+            <w:webHidden/>
+          </w:rPr>
+        </w:r>
+        <w:r>
+          <w:rPr>
+            <w:noProof/>
+            <w:webHidden/>
+          </w:rPr>
+          <w:fldChar w:fldCharType="separate"/>
+        </w:r>
+        <w:r>
+          <w:rPr>
+            <w:noProof/>
+            <w:webHidden/>
+          </w:rPr>
+          <w:t>5</w:t>
+        </w:r>
+        <w:r>
+          <w:rPr>
+            <w:noProof/>
+            <w:webHidden/>
+          </w:rPr>
+          <w:fldChar w:fldCharType="end"/>
+        </w:r>
+      </w:hyperlink>
+    </w:p>
+    <w:p>
+      <w:pPr>
+        <w:pStyle w:val="TOC2"/>
+        <w:tabs>
+          <w:tab w:val="left" w:pos="880"/>
+          <w:tab w:val="right" w:leader="dot" w:pos="9350"/>
+        </w:tabs>
+        <w:rPr>
+          <w:rFonts w:asciiTheme="minorHAnsi" w:eastAsiaTheme="minorEastAsia" w:hAnsiTheme="minorHAnsi" w:cstheme="minorBidi"/>
+          <w:noProof/>
+          <w:sz w:val="22"/>
+          <w:szCs w:val="22"/>
+        </w:rPr>
+      </w:pPr>
+      <w:hyperlink w:anchor="_Toc479938904" w:history="1">
+        <w:r>
+          <w:rPr>
+            <w:rStyle w:val="Hyperlink"/>
+            <w:noProof/>
+          </w:rPr>
+          <w:t>3.1.6.</w:t>
+        </w:r>
+        <w:r>
+          <w:rPr>
+            <w:rFonts w:asciiTheme="minorHAnsi" w:eastAsiaTheme="minorEastAsia" w:hAnsiTheme="minorHAnsi" w:cstheme="minorBidi"/>
+            <w:noProof/>
+            <w:sz w:val="22"/>
+            <w:szCs w:val="22"/>
+          </w:rPr>
+          <w:tab/>
+        </w:r>
+        <w:r>
+          <w:rPr>
+            <w:rStyle w:val="Hyperlink"/>
+            <w:noProof/>
+          </w:rPr>
           <w:t>Form Fields</w:t>
         </w:r>
         <w:r>
@@ -2066,7 +2328,7 @@
             <w:noProof/>
             <w:webHidden/>
           </w:rPr>
-          <w:instrText xml:space="preserve"> PAGEREF _Toc477423569 \h </w:instrText>
+          <w:instrText xml:space="preserve"> PAGEREF _Toc479938904 \h </w:instrText>
         </w:r>
         <w:r>
           <w:rPr>
@@ -2086,7 +2348,1855 @@
             <w:noProof/>
             <w:webHidden/>
           </w:rPr>
-          <w:t>4</w:t>
+          <w:t>5</w:t>
+        </w:r>
+        <w:r>
+          <w:rPr>
+            <w:noProof/>
+            <w:webHidden/>
+          </w:rPr>
+          <w:fldChar w:fldCharType="end"/>
+        </w:r>
+      </w:hyperlink>
+    </w:p>
+    <w:p>
+      <w:pPr>
+        <w:pStyle w:val="TOC2"/>
+        <w:tabs>
+          <w:tab w:val="left" w:pos="880"/>
+          <w:tab w:val="right" w:leader="dot" w:pos="9350"/>
+        </w:tabs>
+        <w:rPr>
+          <w:rFonts w:asciiTheme="minorHAnsi" w:eastAsiaTheme="minorEastAsia" w:hAnsiTheme="minorHAnsi" w:cstheme="minorBidi"/>
+          <w:noProof/>
+          <w:sz w:val="22"/>
+          <w:szCs w:val="22"/>
+        </w:rPr>
+      </w:pPr>
+      <w:hyperlink w:anchor="_Toc479938905" w:history="1">
+        <w:r>
+          <w:rPr>
+            <w:rStyle w:val="Hyperlink"/>
+            <w:noProof/>
+          </w:rPr>
+          <w:t>3.2.</w:t>
+        </w:r>
+        <w:r>
+          <w:rPr>
+            <w:rFonts w:asciiTheme="minorHAnsi" w:eastAsiaTheme="minorEastAsia" w:hAnsiTheme="minorHAnsi" w:cstheme="minorBidi"/>
+            <w:noProof/>
+            <w:sz w:val="22"/>
+            <w:szCs w:val="22"/>
+          </w:rPr>
+          <w:tab/>
+        </w:r>
+        <w:r>
+          <w:rPr>
+            <w:rStyle w:val="Hyperlink"/>
+            <w:noProof/>
+          </w:rPr>
+          <w:t>Warning Log Summary (Views\Report\ReportTemplate.cshtml)</w:t>
+        </w:r>
+        <w:r>
+          <w:rPr>
+            <w:noProof/>
+            <w:webHidden/>
+          </w:rPr>
+          <w:tab/>
+        </w:r>
+        <w:r>
+          <w:rPr>
+            <w:noProof/>
+            <w:webHidden/>
+          </w:rPr>
+          <w:fldChar w:fldCharType="begin"/>
+        </w:r>
+        <w:r>
+          <w:rPr>
+            <w:noProof/>
+            <w:webHidden/>
+          </w:rPr>
+          <w:instrText xml:space="preserve"> PAGEREF _Toc479938905 \h </w:instrText>
+        </w:r>
+        <w:r>
+          <w:rPr>
+            <w:noProof/>
+            <w:webHidden/>
+          </w:rPr>
+        </w:r>
+        <w:r>
+          <w:rPr>
+            <w:noProof/>
+            <w:webHidden/>
+          </w:rPr>
+          <w:fldChar w:fldCharType="separate"/>
+        </w:r>
+        <w:r>
+          <w:rPr>
+            <w:noProof/>
+            <w:webHidden/>
+          </w:rPr>
+          <w:t>5</w:t>
+        </w:r>
+        <w:r>
+          <w:rPr>
+            <w:noProof/>
+            <w:webHidden/>
+          </w:rPr>
+          <w:fldChar w:fldCharType="end"/>
+        </w:r>
+      </w:hyperlink>
+    </w:p>
+    <w:p>
+      <w:pPr>
+        <w:pStyle w:val="TOC2"/>
+        <w:tabs>
+          <w:tab w:val="left" w:pos="880"/>
+          <w:tab w:val="right" w:leader="dot" w:pos="9350"/>
+        </w:tabs>
+        <w:rPr>
+          <w:rFonts w:asciiTheme="minorHAnsi" w:eastAsiaTheme="minorEastAsia" w:hAnsiTheme="minorHAnsi" w:cstheme="minorBidi"/>
+          <w:noProof/>
+          <w:sz w:val="22"/>
+          <w:szCs w:val="22"/>
+        </w:rPr>
+      </w:pPr>
+      <w:hyperlink w:anchor="_Toc479938906" w:history="1">
+        <w:r>
+          <w:rPr>
+            <w:rStyle w:val="Hyperlink"/>
+            <w:noProof/>
+          </w:rPr>
+          <w:t>3.2.1.</w:t>
+        </w:r>
+        <w:r>
+          <w:rPr>
+            <w:rFonts w:asciiTheme="minorHAnsi" w:eastAsiaTheme="minorEastAsia" w:hAnsiTheme="minorHAnsi" w:cstheme="minorBidi"/>
+            <w:noProof/>
+            <w:sz w:val="22"/>
+            <w:szCs w:val="22"/>
+          </w:rPr>
+          <w:tab/>
+        </w:r>
+        <w:r>
+          <w:rPr>
+            <w:rStyle w:val="Hyperlink"/>
+            <w:noProof/>
+          </w:rPr>
+          <w:t>Razor pages comprising Web Page</w:t>
+        </w:r>
+        <w:r>
+          <w:rPr>
+            <w:noProof/>
+            <w:webHidden/>
+          </w:rPr>
+          <w:tab/>
+        </w:r>
+        <w:r>
+          <w:rPr>
+            <w:noProof/>
+            <w:webHidden/>
+          </w:rPr>
+          <w:fldChar w:fldCharType="begin"/>
+        </w:r>
+        <w:r>
+          <w:rPr>
+            <w:noProof/>
+            <w:webHidden/>
+          </w:rPr>
+          <w:instrText xml:space="preserve"> PAGEREF _Toc479938906 \h </w:instrText>
+        </w:r>
+        <w:r>
+          <w:rPr>
+            <w:noProof/>
+            <w:webHidden/>
+          </w:rPr>
+        </w:r>
+        <w:r>
+          <w:rPr>
+            <w:noProof/>
+            <w:webHidden/>
+          </w:rPr>
+          <w:fldChar w:fldCharType="separate"/>
+        </w:r>
+        <w:r>
+          <w:rPr>
+            <w:noProof/>
+            <w:webHidden/>
+          </w:rPr>
+          <w:t>5</w:t>
+        </w:r>
+        <w:r>
+          <w:rPr>
+            <w:noProof/>
+            <w:webHidden/>
+          </w:rPr>
+          <w:fldChar w:fldCharType="end"/>
+        </w:r>
+      </w:hyperlink>
+    </w:p>
+    <w:p>
+      <w:pPr>
+        <w:pStyle w:val="TOC2"/>
+        <w:tabs>
+          <w:tab w:val="left" w:pos="880"/>
+          <w:tab w:val="right" w:leader="dot" w:pos="9350"/>
+        </w:tabs>
+        <w:rPr>
+          <w:rFonts w:asciiTheme="minorHAnsi" w:eastAsiaTheme="minorEastAsia" w:hAnsiTheme="minorHAnsi" w:cstheme="minorBidi"/>
+          <w:noProof/>
+          <w:sz w:val="22"/>
+          <w:szCs w:val="22"/>
+        </w:rPr>
+      </w:pPr>
+      <w:hyperlink w:anchor="_Toc479938907" w:history="1">
+        <w:r>
+          <w:rPr>
+            <w:rStyle w:val="Hyperlink"/>
+            <w:noProof/>
+          </w:rPr>
+          <w:t>3.2.2.</w:t>
+        </w:r>
+        <w:r>
+          <w:rPr>
+            <w:rFonts w:asciiTheme="minorHAnsi" w:eastAsiaTheme="minorEastAsia" w:hAnsiTheme="minorHAnsi" w:cstheme="minorBidi"/>
+            <w:noProof/>
+            <w:sz w:val="22"/>
+            <w:szCs w:val="22"/>
+          </w:rPr>
+          <w:tab/>
+        </w:r>
+        <w:r>
+          <w:rPr>
+            <w:rStyle w:val="Hyperlink"/>
+            <w:noProof/>
+          </w:rPr>
+          <w:t>Layout Page</w:t>
+        </w:r>
+        <w:r>
+          <w:rPr>
+            <w:noProof/>
+            <w:webHidden/>
+          </w:rPr>
+          <w:tab/>
+        </w:r>
+        <w:r>
+          <w:rPr>
+            <w:noProof/>
+            <w:webHidden/>
+          </w:rPr>
+          <w:fldChar w:fldCharType="begin"/>
+        </w:r>
+        <w:r>
+          <w:rPr>
+            <w:noProof/>
+            <w:webHidden/>
+          </w:rPr>
+          <w:instrText xml:space="preserve"> PAGEREF _Toc479938907 \h </w:instrText>
+        </w:r>
+        <w:r>
+          <w:rPr>
+            <w:noProof/>
+            <w:webHidden/>
+          </w:rPr>
+        </w:r>
+        <w:r>
+          <w:rPr>
+            <w:noProof/>
+            <w:webHidden/>
+          </w:rPr>
+          <w:fldChar w:fldCharType="separate"/>
+        </w:r>
+        <w:r>
+          <w:rPr>
+            <w:noProof/>
+            <w:webHidden/>
+          </w:rPr>
+          <w:t>5</w:t>
+        </w:r>
+        <w:r>
+          <w:rPr>
+            <w:noProof/>
+            <w:webHidden/>
+          </w:rPr>
+          <w:fldChar w:fldCharType="end"/>
+        </w:r>
+      </w:hyperlink>
+    </w:p>
+    <w:p>
+      <w:pPr>
+        <w:pStyle w:val="TOC2"/>
+        <w:tabs>
+          <w:tab w:val="left" w:pos="880"/>
+          <w:tab w:val="right" w:leader="dot" w:pos="9350"/>
+        </w:tabs>
+        <w:rPr>
+          <w:rFonts w:asciiTheme="minorHAnsi" w:eastAsiaTheme="minorEastAsia" w:hAnsiTheme="minorHAnsi" w:cstheme="minorBidi"/>
+          <w:noProof/>
+          <w:sz w:val="22"/>
+          <w:szCs w:val="22"/>
+        </w:rPr>
+      </w:pPr>
+      <w:hyperlink w:anchor="_Toc479938908" w:history="1">
+        <w:r>
+          <w:rPr>
+            <w:rStyle w:val="Hyperlink"/>
+            <w:noProof/>
+          </w:rPr>
+          <w:t>3.2.3.</w:t>
+        </w:r>
+        <w:r>
+          <w:rPr>
+            <w:rFonts w:asciiTheme="minorHAnsi" w:eastAsiaTheme="minorEastAsia" w:hAnsiTheme="minorHAnsi" w:cstheme="minorBidi"/>
+            <w:noProof/>
+            <w:sz w:val="22"/>
+            <w:szCs w:val="22"/>
+          </w:rPr>
+          <w:tab/>
+        </w:r>
+        <w:r>
+          <w:rPr>
+            <w:rStyle w:val="Hyperlink"/>
+            <w:noProof/>
+          </w:rPr>
+          <w:t>Screenshot</w:t>
+        </w:r>
+        <w:r>
+          <w:rPr>
+            <w:noProof/>
+            <w:webHidden/>
+          </w:rPr>
+          <w:tab/>
+        </w:r>
+        <w:r>
+          <w:rPr>
+            <w:noProof/>
+            <w:webHidden/>
+          </w:rPr>
+          <w:fldChar w:fldCharType="begin"/>
+        </w:r>
+        <w:r>
+          <w:rPr>
+            <w:noProof/>
+            <w:webHidden/>
+          </w:rPr>
+          <w:instrText xml:space="preserve"> PAGEREF _Toc479938908 \h </w:instrText>
+        </w:r>
+        <w:r>
+          <w:rPr>
+            <w:noProof/>
+            <w:webHidden/>
+          </w:rPr>
+        </w:r>
+        <w:r>
+          <w:rPr>
+            <w:noProof/>
+            <w:webHidden/>
+          </w:rPr>
+          <w:fldChar w:fldCharType="separate"/>
+        </w:r>
+        <w:r>
+          <w:rPr>
+            <w:noProof/>
+            <w:webHidden/>
+          </w:rPr>
+          <w:t>5</w:t>
+        </w:r>
+        <w:r>
+          <w:rPr>
+            <w:noProof/>
+            <w:webHidden/>
+          </w:rPr>
+          <w:fldChar w:fldCharType="end"/>
+        </w:r>
+      </w:hyperlink>
+    </w:p>
+    <w:p>
+      <w:pPr>
+        <w:pStyle w:val="TOC2"/>
+        <w:tabs>
+          <w:tab w:val="left" w:pos="880"/>
+          <w:tab w:val="right" w:leader="dot" w:pos="9350"/>
+        </w:tabs>
+        <w:rPr>
+          <w:rFonts w:asciiTheme="minorHAnsi" w:eastAsiaTheme="minorEastAsia" w:hAnsiTheme="minorHAnsi" w:cstheme="minorBidi"/>
+          <w:noProof/>
+          <w:sz w:val="22"/>
+          <w:szCs w:val="22"/>
+        </w:rPr>
+      </w:pPr>
+      <w:hyperlink w:anchor="_Toc479938909" w:history="1">
+        <w:r>
+          <w:rPr>
+            <w:rStyle w:val="Hyperlink"/>
+            <w:noProof/>
+          </w:rPr>
+          <w:t>3.2.4.</w:t>
+        </w:r>
+        <w:r>
+          <w:rPr>
+            <w:rFonts w:asciiTheme="minorHAnsi" w:eastAsiaTheme="minorEastAsia" w:hAnsiTheme="minorHAnsi" w:cstheme="minorBidi"/>
+            <w:noProof/>
+            <w:sz w:val="22"/>
+            <w:szCs w:val="22"/>
+          </w:rPr>
+          <w:tab/>
+        </w:r>
+        <w:r>
+          <w:rPr>
+            <w:rStyle w:val="Hyperlink"/>
+            <w:noProof/>
+          </w:rPr>
+          <w:t>Links</w:t>
+        </w:r>
+        <w:r>
+          <w:rPr>
+            <w:noProof/>
+            <w:webHidden/>
+          </w:rPr>
+          <w:tab/>
+        </w:r>
+        <w:r>
+          <w:rPr>
+            <w:noProof/>
+            <w:webHidden/>
+          </w:rPr>
+          <w:fldChar w:fldCharType="begin"/>
+        </w:r>
+        <w:r>
+          <w:rPr>
+            <w:noProof/>
+            <w:webHidden/>
+          </w:rPr>
+          <w:instrText xml:space="preserve"> PAGEREF _Toc479938909 \h </w:instrText>
+        </w:r>
+        <w:r>
+          <w:rPr>
+            <w:noProof/>
+            <w:webHidden/>
+          </w:rPr>
+        </w:r>
+        <w:r>
+          <w:rPr>
+            <w:noProof/>
+            <w:webHidden/>
+          </w:rPr>
+          <w:fldChar w:fldCharType="separate"/>
+        </w:r>
+        <w:r>
+          <w:rPr>
+            <w:noProof/>
+            <w:webHidden/>
+          </w:rPr>
+          <w:t>5</w:t>
+        </w:r>
+        <w:r>
+          <w:rPr>
+            <w:noProof/>
+            <w:webHidden/>
+          </w:rPr>
+          <w:fldChar w:fldCharType="end"/>
+        </w:r>
+      </w:hyperlink>
+    </w:p>
+    <w:p>
+      <w:pPr>
+        <w:pStyle w:val="TOC2"/>
+        <w:tabs>
+          <w:tab w:val="left" w:pos="880"/>
+          <w:tab w:val="right" w:leader="dot" w:pos="9350"/>
+        </w:tabs>
+        <w:rPr>
+          <w:rFonts w:asciiTheme="minorHAnsi" w:eastAsiaTheme="minorEastAsia" w:hAnsiTheme="minorHAnsi" w:cstheme="minorBidi"/>
+          <w:noProof/>
+          <w:sz w:val="22"/>
+          <w:szCs w:val="22"/>
+        </w:rPr>
+      </w:pPr>
+      <w:hyperlink w:anchor="_Toc479938910" w:history="1">
+        <w:r>
+          <w:rPr>
+            <w:rStyle w:val="Hyperlink"/>
+            <w:noProof/>
+          </w:rPr>
+          <w:t>3.2.5.</w:t>
+        </w:r>
+        <w:r>
+          <w:rPr>
+            <w:rFonts w:asciiTheme="minorHAnsi" w:eastAsiaTheme="minorEastAsia" w:hAnsiTheme="minorHAnsi" w:cstheme="minorBidi"/>
+            <w:noProof/>
+            <w:sz w:val="22"/>
+            <w:szCs w:val="22"/>
+          </w:rPr>
+          <w:tab/>
+        </w:r>
+        <w:r>
+          <w:rPr>
+            <w:rStyle w:val="Hyperlink"/>
+            <w:noProof/>
+          </w:rPr>
+          <w:t>Web Page Invoked Events</w:t>
+        </w:r>
+        <w:r>
+          <w:rPr>
+            <w:noProof/>
+            <w:webHidden/>
+          </w:rPr>
+          <w:tab/>
+        </w:r>
+        <w:r>
+          <w:rPr>
+            <w:noProof/>
+            <w:webHidden/>
+          </w:rPr>
+          <w:fldChar w:fldCharType="begin"/>
+        </w:r>
+        <w:r>
+          <w:rPr>
+            <w:noProof/>
+            <w:webHidden/>
+          </w:rPr>
+          <w:instrText xml:space="preserve"> PAGEREF _Toc479938910 \h </w:instrText>
+        </w:r>
+        <w:r>
+          <w:rPr>
+            <w:noProof/>
+            <w:webHidden/>
+          </w:rPr>
+        </w:r>
+        <w:r>
+          <w:rPr>
+            <w:noProof/>
+            <w:webHidden/>
+          </w:rPr>
+          <w:fldChar w:fldCharType="separate"/>
+        </w:r>
+        <w:r>
+          <w:rPr>
+            <w:noProof/>
+            <w:webHidden/>
+          </w:rPr>
+          <w:t>6</w:t>
+        </w:r>
+        <w:r>
+          <w:rPr>
+            <w:noProof/>
+            <w:webHidden/>
+          </w:rPr>
+          <w:fldChar w:fldCharType="end"/>
+        </w:r>
+      </w:hyperlink>
+    </w:p>
+    <w:p>
+      <w:pPr>
+        <w:pStyle w:val="TOC2"/>
+        <w:tabs>
+          <w:tab w:val="left" w:pos="880"/>
+          <w:tab w:val="right" w:leader="dot" w:pos="9350"/>
+        </w:tabs>
+        <w:rPr>
+          <w:rFonts w:asciiTheme="minorHAnsi" w:eastAsiaTheme="minorEastAsia" w:hAnsiTheme="minorHAnsi" w:cstheme="minorBidi"/>
+          <w:noProof/>
+          <w:sz w:val="22"/>
+          <w:szCs w:val="22"/>
+        </w:rPr>
+      </w:pPr>
+      <w:hyperlink w:anchor="_Toc479938911" w:history="1">
+        <w:r>
+          <w:rPr>
+            <w:rStyle w:val="Hyperlink"/>
+            <w:noProof/>
+          </w:rPr>
+          <w:t>3.2.6.</w:t>
+        </w:r>
+        <w:r>
+          <w:rPr>
+            <w:rFonts w:asciiTheme="minorHAnsi" w:eastAsiaTheme="minorEastAsia" w:hAnsiTheme="minorHAnsi" w:cstheme="minorBidi"/>
+            <w:noProof/>
+            <w:sz w:val="22"/>
+            <w:szCs w:val="22"/>
+          </w:rPr>
+          <w:tab/>
+        </w:r>
+        <w:r>
+          <w:rPr>
+            <w:rStyle w:val="Hyperlink"/>
+            <w:noProof/>
+          </w:rPr>
+          <w:t>Form Fields</w:t>
+        </w:r>
+        <w:r>
+          <w:rPr>
+            <w:noProof/>
+            <w:webHidden/>
+          </w:rPr>
+          <w:tab/>
+        </w:r>
+        <w:r>
+          <w:rPr>
+            <w:noProof/>
+            <w:webHidden/>
+          </w:rPr>
+          <w:fldChar w:fldCharType="begin"/>
+        </w:r>
+        <w:r>
+          <w:rPr>
+            <w:noProof/>
+            <w:webHidden/>
+          </w:rPr>
+          <w:instrText xml:space="preserve"> PAGEREF _Toc479938911 \h </w:instrText>
+        </w:r>
+        <w:r>
+          <w:rPr>
+            <w:noProof/>
+            <w:webHidden/>
+          </w:rPr>
+        </w:r>
+        <w:r>
+          <w:rPr>
+            <w:noProof/>
+            <w:webHidden/>
+          </w:rPr>
+          <w:fldChar w:fldCharType="separate"/>
+        </w:r>
+        <w:r>
+          <w:rPr>
+            <w:noProof/>
+            <w:webHidden/>
+          </w:rPr>
+          <w:t>6</w:t>
+        </w:r>
+        <w:r>
+          <w:rPr>
+            <w:noProof/>
+            <w:webHidden/>
+          </w:rPr>
+          <w:fldChar w:fldCharType="end"/>
+        </w:r>
+      </w:hyperlink>
+    </w:p>
+    <w:p>
+      <w:pPr>
+        <w:pStyle w:val="TOC2"/>
+        <w:tabs>
+          <w:tab w:val="left" w:pos="880"/>
+          <w:tab w:val="right" w:leader="dot" w:pos="9350"/>
+        </w:tabs>
+        <w:rPr>
+          <w:rFonts w:asciiTheme="minorHAnsi" w:eastAsiaTheme="minorEastAsia" w:hAnsiTheme="minorHAnsi" w:cstheme="minorBidi"/>
+          <w:noProof/>
+          <w:sz w:val="22"/>
+          <w:szCs w:val="22"/>
+        </w:rPr>
+      </w:pPr>
+      <w:hyperlink w:anchor="_Toc479938912" w:history="1">
+        <w:r>
+          <w:rPr>
+            <w:rStyle w:val="Hyperlink"/>
+            <w:noProof/>
+          </w:rPr>
+          <w:t>3.3.</w:t>
+        </w:r>
+        <w:r>
+          <w:rPr>
+            <w:rFonts w:asciiTheme="minorHAnsi" w:eastAsiaTheme="minorEastAsia" w:hAnsiTheme="minorHAnsi" w:cstheme="minorBidi"/>
+            <w:noProof/>
+            <w:sz w:val="22"/>
+            <w:szCs w:val="22"/>
+          </w:rPr>
+          <w:tab/>
+        </w:r>
+        <w:r>
+          <w:rPr>
+            <w:rStyle w:val="Hyperlink"/>
+            <w:noProof/>
+          </w:rPr>
+          <w:t>Hierarchy Summary (Views\Report\ReportTemplate.cshtml)</w:t>
+        </w:r>
+        <w:r>
+          <w:rPr>
+            <w:noProof/>
+            <w:webHidden/>
+          </w:rPr>
+          <w:tab/>
+        </w:r>
+        <w:r>
+          <w:rPr>
+            <w:noProof/>
+            <w:webHidden/>
+          </w:rPr>
+          <w:fldChar w:fldCharType="begin"/>
+        </w:r>
+        <w:r>
+          <w:rPr>
+            <w:noProof/>
+            <w:webHidden/>
+          </w:rPr>
+          <w:instrText xml:space="preserve"> PAGEREF _Toc479938912 \h </w:instrText>
+        </w:r>
+        <w:r>
+          <w:rPr>
+            <w:noProof/>
+            <w:webHidden/>
+          </w:rPr>
+        </w:r>
+        <w:r>
+          <w:rPr>
+            <w:noProof/>
+            <w:webHidden/>
+          </w:rPr>
+          <w:fldChar w:fldCharType="separate"/>
+        </w:r>
+        <w:r>
+          <w:rPr>
+            <w:noProof/>
+            <w:webHidden/>
+          </w:rPr>
+          <w:t>6</w:t>
+        </w:r>
+        <w:r>
+          <w:rPr>
+            <w:noProof/>
+            <w:webHidden/>
+          </w:rPr>
+          <w:fldChar w:fldCharType="end"/>
+        </w:r>
+      </w:hyperlink>
+    </w:p>
+    <w:p>
+      <w:pPr>
+        <w:pStyle w:val="TOC2"/>
+        <w:tabs>
+          <w:tab w:val="left" w:pos="880"/>
+          <w:tab w:val="right" w:leader="dot" w:pos="9350"/>
+        </w:tabs>
+        <w:rPr>
+          <w:rFonts w:asciiTheme="minorHAnsi" w:eastAsiaTheme="minorEastAsia" w:hAnsiTheme="minorHAnsi" w:cstheme="minorBidi"/>
+          <w:noProof/>
+          <w:sz w:val="22"/>
+          <w:szCs w:val="22"/>
+        </w:rPr>
+      </w:pPr>
+      <w:hyperlink w:anchor="_Toc479938913" w:history="1">
+        <w:r>
+          <w:rPr>
+            <w:rStyle w:val="Hyperlink"/>
+            <w:noProof/>
+          </w:rPr>
+          <w:t>3.3.1.</w:t>
+        </w:r>
+        <w:r>
+          <w:rPr>
+            <w:rFonts w:asciiTheme="minorHAnsi" w:eastAsiaTheme="minorEastAsia" w:hAnsiTheme="minorHAnsi" w:cstheme="minorBidi"/>
+            <w:noProof/>
+            <w:sz w:val="22"/>
+            <w:szCs w:val="22"/>
+          </w:rPr>
+          <w:tab/>
+        </w:r>
+        <w:r>
+          <w:rPr>
+            <w:rStyle w:val="Hyperlink"/>
+            <w:noProof/>
+          </w:rPr>
+          <w:t>Razor pages comprising Web Page</w:t>
+        </w:r>
+        <w:r>
+          <w:rPr>
+            <w:noProof/>
+            <w:webHidden/>
+          </w:rPr>
+          <w:tab/>
+        </w:r>
+        <w:r>
+          <w:rPr>
+            <w:noProof/>
+            <w:webHidden/>
+          </w:rPr>
+          <w:fldChar w:fldCharType="begin"/>
+        </w:r>
+        <w:r>
+          <w:rPr>
+            <w:noProof/>
+            <w:webHidden/>
+          </w:rPr>
+          <w:instrText xml:space="preserve"> PAGEREF _Toc479938913 \h </w:instrText>
+        </w:r>
+        <w:r>
+          <w:rPr>
+            <w:noProof/>
+            <w:webHidden/>
+          </w:rPr>
+        </w:r>
+        <w:r>
+          <w:rPr>
+            <w:noProof/>
+            <w:webHidden/>
+          </w:rPr>
+          <w:fldChar w:fldCharType="separate"/>
+        </w:r>
+        <w:r>
+          <w:rPr>
+            <w:noProof/>
+            <w:webHidden/>
+          </w:rPr>
+          <w:t>6</w:t>
+        </w:r>
+        <w:r>
+          <w:rPr>
+            <w:noProof/>
+            <w:webHidden/>
+          </w:rPr>
+          <w:fldChar w:fldCharType="end"/>
+        </w:r>
+      </w:hyperlink>
+    </w:p>
+    <w:p>
+      <w:pPr>
+        <w:pStyle w:val="TOC2"/>
+        <w:tabs>
+          <w:tab w:val="left" w:pos="880"/>
+          <w:tab w:val="right" w:leader="dot" w:pos="9350"/>
+        </w:tabs>
+        <w:rPr>
+          <w:rFonts w:asciiTheme="minorHAnsi" w:eastAsiaTheme="minorEastAsia" w:hAnsiTheme="minorHAnsi" w:cstheme="minorBidi"/>
+          <w:noProof/>
+          <w:sz w:val="22"/>
+          <w:szCs w:val="22"/>
+        </w:rPr>
+      </w:pPr>
+      <w:hyperlink w:anchor="_Toc479938914" w:history="1">
+        <w:r>
+          <w:rPr>
+            <w:rStyle w:val="Hyperlink"/>
+            <w:noProof/>
+          </w:rPr>
+          <w:t>3.3.2.</w:t>
+        </w:r>
+        <w:r>
+          <w:rPr>
+            <w:rFonts w:asciiTheme="minorHAnsi" w:eastAsiaTheme="minorEastAsia" w:hAnsiTheme="minorHAnsi" w:cstheme="minorBidi"/>
+            <w:noProof/>
+            <w:sz w:val="22"/>
+            <w:szCs w:val="22"/>
+          </w:rPr>
+          <w:tab/>
+        </w:r>
+        <w:r>
+          <w:rPr>
+            <w:rStyle w:val="Hyperlink"/>
+            <w:noProof/>
+          </w:rPr>
+          <w:t>Layout Page</w:t>
+        </w:r>
+        <w:r>
+          <w:rPr>
+            <w:noProof/>
+            <w:webHidden/>
+          </w:rPr>
+          <w:tab/>
+        </w:r>
+        <w:r>
+          <w:rPr>
+            <w:noProof/>
+            <w:webHidden/>
+          </w:rPr>
+          <w:fldChar w:fldCharType="begin"/>
+        </w:r>
+        <w:r>
+          <w:rPr>
+            <w:noProof/>
+            <w:webHidden/>
+          </w:rPr>
+          <w:instrText xml:space="preserve"> PAGEREF _Toc479938914 \h </w:instrText>
+        </w:r>
+        <w:r>
+          <w:rPr>
+            <w:noProof/>
+            <w:webHidden/>
+          </w:rPr>
+        </w:r>
+        <w:r>
+          <w:rPr>
+            <w:noProof/>
+            <w:webHidden/>
+          </w:rPr>
+          <w:fldChar w:fldCharType="separate"/>
+        </w:r>
+        <w:r>
+          <w:rPr>
+            <w:noProof/>
+            <w:webHidden/>
+          </w:rPr>
+          <w:t>6</w:t>
+        </w:r>
+        <w:r>
+          <w:rPr>
+            <w:noProof/>
+            <w:webHidden/>
+          </w:rPr>
+          <w:fldChar w:fldCharType="end"/>
+        </w:r>
+      </w:hyperlink>
+    </w:p>
+    <w:p>
+      <w:pPr>
+        <w:pStyle w:val="TOC2"/>
+        <w:tabs>
+          <w:tab w:val="left" w:pos="880"/>
+          <w:tab w:val="right" w:leader="dot" w:pos="9350"/>
+        </w:tabs>
+        <w:rPr>
+          <w:rFonts w:asciiTheme="minorHAnsi" w:eastAsiaTheme="minorEastAsia" w:hAnsiTheme="minorHAnsi" w:cstheme="minorBidi"/>
+          <w:noProof/>
+          <w:sz w:val="22"/>
+          <w:szCs w:val="22"/>
+        </w:rPr>
+      </w:pPr>
+      <w:hyperlink w:anchor="_Toc479938915" w:history="1">
+        <w:r>
+          <w:rPr>
+            <w:rStyle w:val="Hyperlink"/>
+            <w:noProof/>
+          </w:rPr>
+          <w:t>3.3.3.</w:t>
+        </w:r>
+        <w:r>
+          <w:rPr>
+            <w:rFonts w:asciiTheme="minorHAnsi" w:eastAsiaTheme="minorEastAsia" w:hAnsiTheme="minorHAnsi" w:cstheme="minorBidi"/>
+            <w:noProof/>
+            <w:sz w:val="22"/>
+            <w:szCs w:val="22"/>
+          </w:rPr>
+          <w:tab/>
+        </w:r>
+        <w:r>
+          <w:rPr>
+            <w:rStyle w:val="Hyperlink"/>
+            <w:noProof/>
+          </w:rPr>
+          <w:t>Screenshot</w:t>
+        </w:r>
+        <w:r>
+          <w:rPr>
+            <w:noProof/>
+            <w:webHidden/>
+          </w:rPr>
+          <w:tab/>
+        </w:r>
+        <w:r>
+          <w:rPr>
+            <w:noProof/>
+            <w:webHidden/>
+          </w:rPr>
+          <w:fldChar w:fldCharType="begin"/>
+        </w:r>
+        <w:r>
+          <w:rPr>
+            <w:noProof/>
+            <w:webHidden/>
+          </w:rPr>
+          <w:instrText xml:space="preserve"> PAGEREF _Toc479938915 \h </w:instrText>
+        </w:r>
+        <w:r>
+          <w:rPr>
+            <w:noProof/>
+            <w:webHidden/>
+          </w:rPr>
+        </w:r>
+        <w:r>
+          <w:rPr>
+            <w:noProof/>
+            <w:webHidden/>
+          </w:rPr>
+          <w:fldChar w:fldCharType="separate"/>
+        </w:r>
+        <w:r>
+          <w:rPr>
+            <w:noProof/>
+            <w:webHidden/>
+          </w:rPr>
+          <w:t>6</w:t>
+        </w:r>
+        <w:r>
+          <w:rPr>
+            <w:noProof/>
+            <w:webHidden/>
+          </w:rPr>
+          <w:fldChar w:fldCharType="end"/>
+        </w:r>
+      </w:hyperlink>
+    </w:p>
+    <w:p>
+      <w:pPr>
+        <w:pStyle w:val="TOC2"/>
+        <w:tabs>
+          <w:tab w:val="left" w:pos="880"/>
+          <w:tab w:val="right" w:leader="dot" w:pos="9350"/>
+        </w:tabs>
+        <w:rPr>
+          <w:rFonts w:asciiTheme="minorHAnsi" w:eastAsiaTheme="minorEastAsia" w:hAnsiTheme="minorHAnsi" w:cstheme="minorBidi"/>
+          <w:noProof/>
+          <w:sz w:val="22"/>
+          <w:szCs w:val="22"/>
+        </w:rPr>
+      </w:pPr>
+      <w:hyperlink w:anchor="_Toc479938916" w:history="1">
+        <w:r>
+          <w:rPr>
+            <w:rStyle w:val="Hyperlink"/>
+            <w:noProof/>
+          </w:rPr>
+          <w:t>3.3.4.</w:t>
+        </w:r>
+        <w:r>
+          <w:rPr>
+            <w:rFonts w:asciiTheme="minorHAnsi" w:eastAsiaTheme="minorEastAsia" w:hAnsiTheme="minorHAnsi" w:cstheme="minorBidi"/>
+            <w:noProof/>
+            <w:sz w:val="22"/>
+            <w:szCs w:val="22"/>
+          </w:rPr>
+          <w:tab/>
+        </w:r>
+        <w:r>
+          <w:rPr>
+            <w:rStyle w:val="Hyperlink"/>
+            <w:noProof/>
+          </w:rPr>
+          <w:t>Links</w:t>
+        </w:r>
+        <w:r>
+          <w:rPr>
+            <w:noProof/>
+            <w:webHidden/>
+          </w:rPr>
+          <w:tab/>
+        </w:r>
+        <w:r>
+          <w:rPr>
+            <w:noProof/>
+            <w:webHidden/>
+          </w:rPr>
+          <w:fldChar w:fldCharType="begin"/>
+        </w:r>
+        <w:r>
+          <w:rPr>
+            <w:noProof/>
+            <w:webHidden/>
+          </w:rPr>
+          <w:instrText xml:space="preserve"> PAGEREF _Toc479938916 \h </w:instrText>
+        </w:r>
+        <w:r>
+          <w:rPr>
+            <w:noProof/>
+            <w:webHidden/>
+          </w:rPr>
+        </w:r>
+        <w:r>
+          <w:rPr>
+            <w:noProof/>
+            <w:webHidden/>
+          </w:rPr>
+          <w:fldChar w:fldCharType="separate"/>
+        </w:r>
+        <w:r>
+          <w:rPr>
+            <w:noProof/>
+            <w:webHidden/>
+          </w:rPr>
+          <w:t>6</w:t>
+        </w:r>
+        <w:r>
+          <w:rPr>
+            <w:noProof/>
+            <w:webHidden/>
+          </w:rPr>
+          <w:fldChar w:fldCharType="end"/>
+        </w:r>
+      </w:hyperlink>
+    </w:p>
+    <w:p>
+      <w:pPr>
+        <w:pStyle w:val="TOC2"/>
+        <w:tabs>
+          <w:tab w:val="left" w:pos="880"/>
+          <w:tab w:val="right" w:leader="dot" w:pos="9350"/>
+        </w:tabs>
+        <w:rPr>
+          <w:rFonts w:asciiTheme="minorHAnsi" w:eastAsiaTheme="minorEastAsia" w:hAnsiTheme="minorHAnsi" w:cstheme="minorBidi"/>
+          <w:noProof/>
+          <w:sz w:val="22"/>
+          <w:szCs w:val="22"/>
+        </w:rPr>
+      </w:pPr>
+      <w:hyperlink w:anchor="_Toc479938917" w:history="1">
+        <w:r>
+          <w:rPr>
+            <w:rStyle w:val="Hyperlink"/>
+            <w:noProof/>
+          </w:rPr>
+          <w:t>3.3.5.</w:t>
+        </w:r>
+        <w:r>
+          <w:rPr>
+            <w:rFonts w:asciiTheme="minorHAnsi" w:eastAsiaTheme="minorEastAsia" w:hAnsiTheme="minorHAnsi" w:cstheme="minorBidi"/>
+            <w:noProof/>
+            <w:sz w:val="22"/>
+            <w:szCs w:val="22"/>
+          </w:rPr>
+          <w:tab/>
+        </w:r>
+        <w:r>
+          <w:rPr>
+            <w:rStyle w:val="Hyperlink"/>
+            <w:noProof/>
+          </w:rPr>
+          <w:t>Web Page Invoked Events</w:t>
+        </w:r>
+        <w:r>
+          <w:rPr>
+            <w:noProof/>
+            <w:webHidden/>
+          </w:rPr>
+          <w:tab/>
+        </w:r>
+        <w:r>
+          <w:rPr>
+            <w:noProof/>
+            <w:webHidden/>
+          </w:rPr>
+          <w:fldChar w:fldCharType="begin"/>
+        </w:r>
+        <w:r>
+          <w:rPr>
+            <w:noProof/>
+            <w:webHidden/>
+          </w:rPr>
+          <w:instrText xml:space="preserve"> PAGEREF _Toc479938917 \h </w:instrText>
+        </w:r>
+        <w:r>
+          <w:rPr>
+            <w:noProof/>
+            <w:webHidden/>
+          </w:rPr>
+        </w:r>
+        <w:r>
+          <w:rPr>
+            <w:noProof/>
+            <w:webHidden/>
+          </w:rPr>
+          <w:fldChar w:fldCharType="separate"/>
+        </w:r>
+        <w:r>
+          <w:rPr>
+            <w:noProof/>
+            <w:webHidden/>
+          </w:rPr>
+          <w:t>6</w:t>
+        </w:r>
+        <w:r>
+          <w:rPr>
+            <w:noProof/>
+            <w:webHidden/>
+          </w:rPr>
+          <w:fldChar w:fldCharType="end"/>
+        </w:r>
+      </w:hyperlink>
+    </w:p>
+    <w:p>
+      <w:pPr>
+        <w:pStyle w:val="TOC2"/>
+        <w:tabs>
+          <w:tab w:val="left" w:pos="880"/>
+          <w:tab w:val="right" w:leader="dot" w:pos="9350"/>
+        </w:tabs>
+        <w:rPr>
+          <w:rFonts w:asciiTheme="minorHAnsi" w:eastAsiaTheme="minorEastAsia" w:hAnsiTheme="minorHAnsi" w:cstheme="minorBidi"/>
+          <w:noProof/>
+          <w:sz w:val="22"/>
+          <w:szCs w:val="22"/>
+        </w:rPr>
+      </w:pPr>
+      <w:hyperlink w:anchor="_Toc479938918" w:history="1">
+        <w:r>
+          <w:rPr>
+            <w:rStyle w:val="Hyperlink"/>
+            <w:noProof/>
+          </w:rPr>
+          <w:t>3.3.6.</w:t>
+        </w:r>
+        <w:r>
+          <w:rPr>
+            <w:rFonts w:asciiTheme="minorHAnsi" w:eastAsiaTheme="minorEastAsia" w:hAnsiTheme="minorHAnsi" w:cstheme="minorBidi"/>
+            <w:noProof/>
+            <w:sz w:val="22"/>
+            <w:szCs w:val="22"/>
+          </w:rPr>
+          <w:tab/>
+        </w:r>
+        <w:r>
+          <w:rPr>
+            <w:rStyle w:val="Hyperlink"/>
+            <w:noProof/>
+          </w:rPr>
+          <w:t>Form Fields</w:t>
+        </w:r>
+        <w:r>
+          <w:rPr>
+            <w:noProof/>
+            <w:webHidden/>
+          </w:rPr>
+          <w:tab/>
+        </w:r>
+        <w:r>
+          <w:rPr>
+            <w:noProof/>
+            <w:webHidden/>
+          </w:rPr>
+          <w:fldChar w:fldCharType="begin"/>
+        </w:r>
+        <w:r>
+          <w:rPr>
+            <w:noProof/>
+            <w:webHidden/>
+          </w:rPr>
+          <w:instrText xml:space="preserve"> PAGEREF _Toc479938918 \h </w:instrText>
+        </w:r>
+        <w:r>
+          <w:rPr>
+            <w:noProof/>
+            <w:webHidden/>
+          </w:rPr>
+        </w:r>
+        <w:r>
+          <w:rPr>
+            <w:noProof/>
+            <w:webHidden/>
+          </w:rPr>
+          <w:fldChar w:fldCharType="separate"/>
+        </w:r>
+        <w:r>
+          <w:rPr>
+            <w:noProof/>
+            <w:webHidden/>
+          </w:rPr>
+          <w:t>6</w:t>
+        </w:r>
+        <w:r>
+          <w:rPr>
+            <w:noProof/>
+            <w:webHidden/>
+          </w:rPr>
+          <w:fldChar w:fldCharType="end"/>
+        </w:r>
+      </w:hyperlink>
+    </w:p>
+    <w:p>
+      <w:pPr>
+        <w:pStyle w:val="TOC2"/>
+        <w:tabs>
+          <w:tab w:val="left" w:pos="880"/>
+          <w:tab w:val="right" w:leader="dot" w:pos="9350"/>
+        </w:tabs>
+        <w:rPr>
+          <w:rFonts w:asciiTheme="minorHAnsi" w:eastAsiaTheme="minorEastAsia" w:hAnsiTheme="minorHAnsi" w:cstheme="minorBidi"/>
+          <w:noProof/>
+          <w:sz w:val="22"/>
+          <w:szCs w:val="22"/>
+        </w:rPr>
+      </w:pPr>
+      <w:hyperlink w:anchor="_Toc479938919" w:history="1">
+        <w:r>
+          <w:rPr>
+            <w:rStyle w:val="Hyperlink"/>
+            <w:noProof/>
+          </w:rPr>
+          <w:t>3.4.</w:t>
+        </w:r>
+        <w:r>
+          <w:rPr>
+            <w:rFonts w:asciiTheme="minorHAnsi" w:eastAsiaTheme="minorEastAsia" w:hAnsiTheme="minorHAnsi" w:cstheme="minorBidi"/>
+            <w:noProof/>
+            <w:sz w:val="22"/>
+            <w:szCs w:val="22"/>
+          </w:rPr>
+          <w:tab/>
+        </w:r>
+        <w:r>
+          <w:rPr>
+            <w:rStyle w:val="Hyperlink"/>
+            <w:noProof/>
+          </w:rPr>
+          <w:t>Admin Activity Summary (Views\Report\ReportTemplate.cshtml)</w:t>
+        </w:r>
+        <w:r>
+          <w:rPr>
+            <w:noProof/>
+            <w:webHidden/>
+          </w:rPr>
+          <w:tab/>
+        </w:r>
+        <w:r>
+          <w:rPr>
+            <w:noProof/>
+            <w:webHidden/>
+          </w:rPr>
+          <w:fldChar w:fldCharType="begin"/>
+        </w:r>
+        <w:r>
+          <w:rPr>
+            <w:noProof/>
+            <w:webHidden/>
+          </w:rPr>
+          <w:instrText xml:space="preserve"> PAGEREF _Toc479938919 \h </w:instrText>
+        </w:r>
+        <w:r>
+          <w:rPr>
+            <w:noProof/>
+            <w:webHidden/>
+          </w:rPr>
+        </w:r>
+        <w:r>
+          <w:rPr>
+            <w:noProof/>
+            <w:webHidden/>
+          </w:rPr>
+          <w:fldChar w:fldCharType="separate"/>
+        </w:r>
+        <w:r>
+          <w:rPr>
+            <w:noProof/>
+            <w:webHidden/>
+          </w:rPr>
+          <w:t>6</w:t>
+        </w:r>
+        <w:r>
+          <w:rPr>
+            <w:noProof/>
+            <w:webHidden/>
+          </w:rPr>
+          <w:fldChar w:fldCharType="end"/>
+        </w:r>
+      </w:hyperlink>
+    </w:p>
+    <w:p>
+      <w:pPr>
+        <w:pStyle w:val="TOC2"/>
+        <w:tabs>
+          <w:tab w:val="left" w:pos="880"/>
+          <w:tab w:val="right" w:leader="dot" w:pos="9350"/>
+        </w:tabs>
+        <w:rPr>
+          <w:rFonts w:asciiTheme="minorHAnsi" w:eastAsiaTheme="minorEastAsia" w:hAnsiTheme="minorHAnsi" w:cstheme="minorBidi"/>
+          <w:noProof/>
+          <w:sz w:val="22"/>
+          <w:szCs w:val="22"/>
+        </w:rPr>
+      </w:pPr>
+      <w:hyperlink w:anchor="_Toc479938920" w:history="1">
+        <w:r>
+          <w:rPr>
+            <w:rStyle w:val="Hyperlink"/>
+            <w:noProof/>
+          </w:rPr>
+          <w:t>3.4.1.</w:t>
+        </w:r>
+        <w:r>
+          <w:rPr>
+            <w:rFonts w:asciiTheme="minorHAnsi" w:eastAsiaTheme="minorEastAsia" w:hAnsiTheme="minorHAnsi" w:cstheme="minorBidi"/>
+            <w:noProof/>
+            <w:sz w:val="22"/>
+            <w:szCs w:val="22"/>
+          </w:rPr>
+          <w:tab/>
+        </w:r>
+        <w:r>
+          <w:rPr>
+            <w:rStyle w:val="Hyperlink"/>
+            <w:noProof/>
+          </w:rPr>
+          <w:t>Razor pages comprising Web Page</w:t>
+        </w:r>
+        <w:r>
+          <w:rPr>
+            <w:noProof/>
+            <w:webHidden/>
+          </w:rPr>
+          <w:tab/>
+        </w:r>
+        <w:r>
+          <w:rPr>
+            <w:noProof/>
+            <w:webHidden/>
+          </w:rPr>
+          <w:fldChar w:fldCharType="begin"/>
+        </w:r>
+        <w:r>
+          <w:rPr>
+            <w:noProof/>
+            <w:webHidden/>
+          </w:rPr>
+          <w:instrText xml:space="preserve"> PAGEREF _Toc479938920 \h </w:instrText>
+        </w:r>
+        <w:r>
+          <w:rPr>
+            <w:noProof/>
+            <w:webHidden/>
+          </w:rPr>
+        </w:r>
+        <w:r>
+          <w:rPr>
+            <w:noProof/>
+            <w:webHidden/>
+          </w:rPr>
+          <w:fldChar w:fldCharType="separate"/>
+        </w:r>
+        <w:r>
+          <w:rPr>
+            <w:noProof/>
+            <w:webHidden/>
+          </w:rPr>
+          <w:t>6</w:t>
+        </w:r>
+        <w:r>
+          <w:rPr>
+            <w:noProof/>
+            <w:webHidden/>
+          </w:rPr>
+          <w:fldChar w:fldCharType="end"/>
+        </w:r>
+      </w:hyperlink>
+    </w:p>
+    <w:p>
+      <w:pPr>
+        <w:pStyle w:val="TOC2"/>
+        <w:tabs>
+          <w:tab w:val="left" w:pos="880"/>
+          <w:tab w:val="right" w:leader="dot" w:pos="9350"/>
+        </w:tabs>
+        <w:rPr>
+          <w:rFonts w:asciiTheme="minorHAnsi" w:eastAsiaTheme="minorEastAsia" w:hAnsiTheme="minorHAnsi" w:cstheme="minorBidi"/>
+          <w:noProof/>
+          <w:sz w:val="22"/>
+          <w:szCs w:val="22"/>
+        </w:rPr>
+      </w:pPr>
+      <w:hyperlink w:anchor="_Toc479938921" w:history="1">
+        <w:r>
+          <w:rPr>
+            <w:rStyle w:val="Hyperlink"/>
+            <w:noProof/>
+          </w:rPr>
+          <w:t>3.4.2.</w:t>
+        </w:r>
+        <w:r>
+          <w:rPr>
+            <w:rFonts w:asciiTheme="minorHAnsi" w:eastAsiaTheme="minorEastAsia" w:hAnsiTheme="minorHAnsi" w:cstheme="minorBidi"/>
+            <w:noProof/>
+            <w:sz w:val="22"/>
+            <w:szCs w:val="22"/>
+          </w:rPr>
+          <w:tab/>
+        </w:r>
+        <w:r>
+          <w:rPr>
+            <w:rStyle w:val="Hyperlink"/>
+            <w:noProof/>
+          </w:rPr>
+          <w:t>Layout Page</w:t>
+        </w:r>
+        <w:r>
+          <w:rPr>
+            <w:noProof/>
+            <w:webHidden/>
+          </w:rPr>
+          <w:tab/>
+        </w:r>
+        <w:r>
+          <w:rPr>
+            <w:noProof/>
+            <w:webHidden/>
+          </w:rPr>
+          <w:fldChar w:fldCharType="begin"/>
+        </w:r>
+        <w:r>
+          <w:rPr>
+            <w:noProof/>
+            <w:webHidden/>
+          </w:rPr>
+          <w:instrText xml:space="preserve"> PAGEREF _Toc479938921 \h </w:instrText>
+        </w:r>
+        <w:r>
+          <w:rPr>
+            <w:noProof/>
+            <w:webHidden/>
+          </w:rPr>
+        </w:r>
+        <w:r>
+          <w:rPr>
+            <w:noProof/>
+            <w:webHidden/>
+          </w:rPr>
+          <w:fldChar w:fldCharType="separate"/>
+        </w:r>
+        <w:r>
+          <w:rPr>
+            <w:noProof/>
+            <w:webHidden/>
+          </w:rPr>
+          <w:t>6</w:t>
+        </w:r>
+        <w:r>
+          <w:rPr>
+            <w:noProof/>
+            <w:webHidden/>
+          </w:rPr>
+          <w:fldChar w:fldCharType="end"/>
+        </w:r>
+      </w:hyperlink>
+    </w:p>
+    <w:p>
+      <w:pPr>
+        <w:pStyle w:val="TOC2"/>
+        <w:tabs>
+          <w:tab w:val="left" w:pos="880"/>
+          <w:tab w:val="right" w:leader="dot" w:pos="9350"/>
+        </w:tabs>
+        <w:rPr>
+          <w:rFonts w:asciiTheme="minorHAnsi" w:eastAsiaTheme="minorEastAsia" w:hAnsiTheme="minorHAnsi" w:cstheme="minorBidi"/>
+          <w:noProof/>
+          <w:sz w:val="22"/>
+          <w:szCs w:val="22"/>
+        </w:rPr>
+      </w:pPr>
+      <w:hyperlink w:anchor="_Toc479938922" w:history="1">
+        <w:r>
+          <w:rPr>
+            <w:rStyle w:val="Hyperlink"/>
+            <w:noProof/>
+          </w:rPr>
+          <w:t>3.4.3.</w:t>
+        </w:r>
+        <w:r>
+          <w:rPr>
+            <w:rFonts w:asciiTheme="minorHAnsi" w:eastAsiaTheme="minorEastAsia" w:hAnsiTheme="minorHAnsi" w:cstheme="minorBidi"/>
+            <w:noProof/>
+            <w:sz w:val="22"/>
+            <w:szCs w:val="22"/>
+          </w:rPr>
+          <w:tab/>
+        </w:r>
+        <w:r>
+          <w:rPr>
+            <w:rStyle w:val="Hyperlink"/>
+            <w:noProof/>
+          </w:rPr>
+          <w:t>Screenshot</w:t>
+        </w:r>
+        <w:r>
+          <w:rPr>
+            <w:noProof/>
+            <w:webHidden/>
+          </w:rPr>
+          <w:tab/>
+        </w:r>
+        <w:r>
+          <w:rPr>
+            <w:noProof/>
+            <w:webHidden/>
+          </w:rPr>
+          <w:fldChar w:fldCharType="begin"/>
+        </w:r>
+        <w:r>
+          <w:rPr>
+            <w:noProof/>
+            <w:webHidden/>
+          </w:rPr>
+          <w:instrText xml:space="preserve"> PAGEREF _Toc479938922 \h </w:instrText>
+        </w:r>
+        <w:r>
+          <w:rPr>
+            <w:noProof/>
+            <w:webHidden/>
+          </w:rPr>
+        </w:r>
+        <w:r>
+          <w:rPr>
+            <w:noProof/>
+            <w:webHidden/>
+          </w:rPr>
+          <w:fldChar w:fldCharType="separate"/>
+        </w:r>
+        <w:r>
+          <w:rPr>
+            <w:noProof/>
+            <w:webHidden/>
+          </w:rPr>
+          <w:t>7</w:t>
+        </w:r>
+        <w:r>
+          <w:rPr>
+            <w:noProof/>
+            <w:webHidden/>
+          </w:rPr>
+          <w:fldChar w:fldCharType="end"/>
+        </w:r>
+      </w:hyperlink>
+    </w:p>
+    <w:p>
+      <w:pPr>
+        <w:pStyle w:val="TOC2"/>
+        <w:tabs>
+          <w:tab w:val="left" w:pos="880"/>
+          <w:tab w:val="right" w:leader="dot" w:pos="9350"/>
+        </w:tabs>
+        <w:rPr>
+          <w:rFonts w:asciiTheme="minorHAnsi" w:eastAsiaTheme="minorEastAsia" w:hAnsiTheme="minorHAnsi" w:cstheme="minorBidi"/>
+          <w:noProof/>
+          <w:sz w:val="22"/>
+          <w:szCs w:val="22"/>
+        </w:rPr>
+      </w:pPr>
+      <w:hyperlink w:anchor="_Toc479938923" w:history="1">
+        <w:r>
+          <w:rPr>
+            <w:rStyle w:val="Hyperlink"/>
+            <w:noProof/>
+          </w:rPr>
+          <w:t>3.4.4.</w:t>
+        </w:r>
+        <w:r>
+          <w:rPr>
+            <w:rFonts w:asciiTheme="minorHAnsi" w:eastAsiaTheme="minorEastAsia" w:hAnsiTheme="minorHAnsi" w:cstheme="minorBidi"/>
+            <w:noProof/>
+            <w:sz w:val="22"/>
+            <w:szCs w:val="22"/>
+          </w:rPr>
+          <w:tab/>
+        </w:r>
+        <w:r>
+          <w:rPr>
+            <w:rStyle w:val="Hyperlink"/>
+            <w:noProof/>
+          </w:rPr>
+          <w:t>Links</w:t>
+        </w:r>
+        <w:r>
+          <w:rPr>
+            <w:noProof/>
+            <w:webHidden/>
+          </w:rPr>
+          <w:tab/>
+        </w:r>
+        <w:r>
+          <w:rPr>
+            <w:noProof/>
+            <w:webHidden/>
+          </w:rPr>
+          <w:fldChar w:fldCharType="begin"/>
+        </w:r>
+        <w:r>
+          <w:rPr>
+            <w:noProof/>
+            <w:webHidden/>
+          </w:rPr>
+          <w:instrText xml:space="preserve"> PAGEREF _Toc479938923 \h </w:instrText>
+        </w:r>
+        <w:r>
+          <w:rPr>
+            <w:noProof/>
+            <w:webHidden/>
+          </w:rPr>
+        </w:r>
+        <w:r>
+          <w:rPr>
+            <w:noProof/>
+            <w:webHidden/>
+          </w:rPr>
+          <w:fldChar w:fldCharType="separate"/>
+        </w:r>
+        <w:r>
+          <w:rPr>
+            <w:noProof/>
+            <w:webHidden/>
+          </w:rPr>
+          <w:t>7</w:t>
+        </w:r>
+        <w:r>
+          <w:rPr>
+            <w:noProof/>
+            <w:webHidden/>
+          </w:rPr>
+          <w:fldChar w:fldCharType="end"/>
+        </w:r>
+      </w:hyperlink>
+    </w:p>
+    <w:p>
+      <w:pPr>
+        <w:pStyle w:val="TOC2"/>
+        <w:tabs>
+          <w:tab w:val="left" w:pos="880"/>
+          <w:tab w:val="right" w:leader="dot" w:pos="9350"/>
+        </w:tabs>
+        <w:rPr>
+          <w:rFonts w:asciiTheme="minorHAnsi" w:eastAsiaTheme="minorEastAsia" w:hAnsiTheme="minorHAnsi" w:cstheme="minorBidi"/>
+          <w:noProof/>
+          <w:sz w:val="22"/>
+          <w:szCs w:val="22"/>
+        </w:rPr>
+      </w:pPr>
+      <w:hyperlink w:anchor="_Toc479938924" w:history="1">
+        <w:r>
+          <w:rPr>
+            <w:rStyle w:val="Hyperlink"/>
+            <w:noProof/>
+          </w:rPr>
+          <w:t>3.4.5.</w:t>
+        </w:r>
+        <w:r>
+          <w:rPr>
+            <w:rFonts w:asciiTheme="minorHAnsi" w:eastAsiaTheme="minorEastAsia" w:hAnsiTheme="minorHAnsi" w:cstheme="minorBidi"/>
+            <w:noProof/>
+            <w:sz w:val="22"/>
+            <w:szCs w:val="22"/>
+          </w:rPr>
+          <w:tab/>
+        </w:r>
+        <w:r>
+          <w:rPr>
+            <w:rStyle w:val="Hyperlink"/>
+            <w:noProof/>
+          </w:rPr>
+          <w:t>Web Page Invoked Events</w:t>
+        </w:r>
+        <w:r>
+          <w:rPr>
+            <w:noProof/>
+            <w:webHidden/>
+          </w:rPr>
+          <w:tab/>
+        </w:r>
+        <w:r>
+          <w:rPr>
+            <w:noProof/>
+            <w:webHidden/>
+          </w:rPr>
+          <w:fldChar w:fldCharType="begin"/>
+        </w:r>
+        <w:r>
+          <w:rPr>
+            <w:noProof/>
+            <w:webHidden/>
+          </w:rPr>
+          <w:instrText xml:space="preserve"> PAGEREF _Toc479938924 \h </w:instrText>
+        </w:r>
+        <w:r>
+          <w:rPr>
+            <w:noProof/>
+            <w:webHidden/>
+          </w:rPr>
+        </w:r>
+        <w:r>
+          <w:rPr>
+            <w:noProof/>
+            <w:webHidden/>
+          </w:rPr>
+          <w:fldChar w:fldCharType="separate"/>
+        </w:r>
+        <w:r>
+          <w:rPr>
+            <w:noProof/>
+            <w:webHidden/>
+          </w:rPr>
+          <w:t>7</w:t>
+        </w:r>
+        <w:r>
+          <w:rPr>
+            <w:noProof/>
+            <w:webHidden/>
+          </w:rPr>
+          <w:fldChar w:fldCharType="end"/>
+        </w:r>
+      </w:hyperlink>
+    </w:p>
+    <w:p>
+      <w:pPr>
+        <w:pStyle w:val="TOC2"/>
+        <w:tabs>
+          <w:tab w:val="left" w:pos="880"/>
+          <w:tab w:val="right" w:leader="dot" w:pos="9350"/>
+        </w:tabs>
+        <w:rPr>
+          <w:rFonts w:asciiTheme="minorHAnsi" w:eastAsiaTheme="minorEastAsia" w:hAnsiTheme="minorHAnsi" w:cstheme="minorBidi"/>
+          <w:noProof/>
+          <w:sz w:val="22"/>
+          <w:szCs w:val="22"/>
+        </w:rPr>
+      </w:pPr>
+      <w:hyperlink w:anchor="_Toc479938925" w:history="1">
+        <w:r>
+          <w:rPr>
+            <w:rStyle w:val="Hyperlink"/>
+            <w:noProof/>
+          </w:rPr>
+          <w:t>3.4.6.</w:t>
+        </w:r>
+        <w:r>
+          <w:rPr>
+            <w:rFonts w:asciiTheme="minorHAnsi" w:eastAsiaTheme="minorEastAsia" w:hAnsiTheme="minorHAnsi" w:cstheme="minorBidi"/>
+            <w:noProof/>
+            <w:sz w:val="22"/>
+            <w:szCs w:val="22"/>
+          </w:rPr>
+          <w:tab/>
+        </w:r>
+        <w:r>
+          <w:rPr>
+            <w:rStyle w:val="Hyperlink"/>
+            <w:noProof/>
+          </w:rPr>
+          <w:t>Form Fields</w:t>
+        </w:r>
+        <w:r>
+          <w:rPr>
+            <w:noProof/>
+            <w:webHidden/>
+          </w:rPr>
+          <w:tab/>
+        </w:r>
+        <w:r>
+          <w:rPr>
+            <w:noProof/>
+            <w:webHidden/>
+          </w:rPr>
+          <w:fldChar w:fldCharType="begin"/>
+        </w:r>
+        <w:r>
+          <w:rPr>
+            <w:noProof/>
+            <w:webHidden/>
+          </w:rPr>
+          <w:instrText xml:space="preserve"> PAGEREF _Toc479938925 \h </w:instrText>
+        </w:r>
+        <w:r>
+          <w:rPr>
+            <w:noProof/>
+            <w:webHidden/>
+          </w:rPr>
+        </w:r>
+        <w:r>
+          <w:rPr>
+            <w:noProof/>
+            <w:webHidden/>
+          </w:rPr>
+          <w:fldChar w:fldCharType="separate"/>
+        </w:r>
+        <w:r>
+          <w:rPr>
+            <w:noProof/>
+            <w:webHidden/>
+          </w:rPr>
+          <w:t>7</w:t>
         </w:r>
         <w:r>
           <w:rPr>
@@ -2120,6 +4230,8 @@
           <w:sz w:val="20"/>
         </w:rPr>
       </w:pPr>
+      <w:bookmarkStart w:id="0" w:name="_GoBack"/>
+      <w:bookmarkEnd w:id="0"/>
       <w:r>
         <w:rPr>
           <w:sz w:val="20"/>
@@ -2144,7 +4256,7 @@
           <w:b/>
         </w:rPr>
       </w:pPr>
-      <w:bookmarkStart w:id="1" w:name="_Toc477423557"/>
+      <w:bookmarkStart w:id="1" w:name="_Toc479938889"/>
       <w:r>
         <w:rPr>
           <w:b/>
@@ -2186,7 +4298,7 @@
           <w:b/>
         </w:rPr>
       </w:pPr>
-      <w:bookmarkStart w:id="2" w:name="_Toc477423558"/>
+      <w:bookmarkStart w:id="2" w:name="_Toc479938890"/>
       <w:r>
         <w:rPr>
           <w:b/>
@@ -2209,7 +4321,7 @@
         <w:adjustRightInd w:val="0"/>
         <w:outlineLvl w:val="1"/>
       </w:pPr>
-      <w:bookmarkStart w:id="3" w:name="_Toc477423559"/>
+      <w:bookmarkStart w:id="3" w:name="_Toc479938891"/>
       <w:proofErr w:type="spellStart"/>
       <w:r>
         <w:t>Report</w:t>
@@ -2231,7 +4343,7 @@
         <w:adjustRightInd w:val="0"/>
         <w:outlineLvl w:val="1"/>
       </w:pPr>
-      <w:bookmarkStart w:id="4" w:name="_Toc477423560"/>
+      <w:bookmarkStart w:id="4" w:name="_Toc479938892"/>
       <w:proofErr w:type="spellStart"/>
       <w:r>
         <w:t>GetReportInfo</w:t>
@@ -2303,7 +4415,7 @@
         <w:adjustRightInd w:val="0"/>
         <w:outlineLvl w:val="1"/>
       </w:pPr>
-      <w:bookmarkStart w:id="5" w:name="_Toc477423561"/>
+      <w:bookmarkStart w:id="5" w:name="_Toc479938893"/>
       <w:proofErr w:type="spellStart"/>
       <w:r>
         <w:t>RunCoachingSummary</w:t>
@@ -2367,6 +4479,284 @@
       <w:r>
         <w:t xml:space="preserve"> object.</w:t>
       </w:r>
+    </w:p>
+    <w:p>
+      <w:pPr>
+        <w:autoSpaceDE w:val="0"/>
+        <w:autoSpaceDN w:val="0"/>
+        <w:adjustRightInd w:val="0"/>
+        <w:ind w:left="1224"/>
+      </w:pPr>
+    </w:p>
+    <w:p>
+      <w:pPr>
+        <w:numPr>
+          <w:ilvl w:val="2"/>
+          <w:numId w:val="1"/>
+        </w:numPr>
+        <w:autoSpaceDE w:val="0"/>
+        <w:autoSpaceDN w:val="0"/>
+        <w:adjustRightInd w:val="0"/>
+        <w:outlineLvl w:val="1"/>
+      </w:pPr>
+      <w:bookmarkStart w:id="6" w:name="_Toc479938894"/>
+      <w:proofErr w:type="spellStart"/>
+      <w:r>
+        <w:t>Run</w:t>
+      </w:r>
+      <w:r>
+        <w:t>Warning</w:t>
+      </w:r>
+      <w:r>
+        <w:t>Summary</w:t>
+      </w:r>
+      <w:proofErr w:type="spellEnd"/>
+      <w:r>
+        <w:t xml:space="preserve"> action</w:t>
+      </w:r>
+      <w:bookmarkEnd w:id="6"/>
+    </w:p>
+    <w:p>
+      <w:pPr>
+        <w:autoSpaceDE w:val="0"/>
+        <w:autoSpaceDN w:val="0"/>
+        <w:adjustRightInd w:val="0"/>
+        <w:ind w:left="1224"/>
+      </w:pPr>
+      <w:r>
+        <w:t xml:space="preserve">Call </w:t>
+      </w:r>
+      <w:proofErr w:type="spellStart"/>
+      <w:r>
+        <w:t>GetReportInfo</w:t>
+      </w:r>
+      <w:proofErr w:type="spellEnd"/>
+      <w:r>
+        <w:t xml:space="preserve"> passing in report name, report description, report width, and report height to get the </w:t>
+      </w:r>
+      <w:proofErr w:type="spellStart"/>
+      <w:r>
+        <w:t>ReportInfo</w:t>
+      </w:r>
+      <w:proofErr w:type="spellEnd"/>
+      <w:r>
+        <w:t xml:space="preserve"> object;</w:t>
+      </w:r>
+    </w:p>
+    <w:p>
+      <w:pPr>
+        <w:autoSpaceDE w:val="0"/>
+        <w:autoSpaceDN w:val="0"/>
+        <w:adjustRightInd w:val="0"/>
+        <w:ind w:left="1224"/>
+      </w:pPr>
+      <w:r>
+        <w:t xml:space="preserve">Return </w:t>
+      </w:r>
+      <w:proofErr w:type="spellStart"/>
+      <w:r>
+        <w:t>ReportTemplate.cshtml</w:t>
+      </w:r>
+      <w:proofErr w:type="spellEnd"/>
+      <w:r>
+        <w:t xml:space="preserve"> with the </w:t>
+      </w:r>
+      <w:proofErr w:type="spellStart"/>
+      <w:r>
+        <w:t>ReportInfo</w:t>
+      </w:r>
+      <w:proofErr w:type="spellEnd"/>
+      <w:r>
+        <w:t xml:space="preserve"> object.</w:t>
+      </w:r>
+    </w:p>
+    <w:p>
+      <w:pPr>
+        <w:autoSpaceDE w:val="0"/>
+        <w:autoSpaceDN w:val="0"/>
+        <w:adjustRightInd w:val="0"/>
+        <w:ind w:left="1224"/>
+      </w:pPr>
+    </w:p>
+    <w:p>
+      <w:pPr>
+        <w:numPr>
+          <w:ilvl w:val="2"/>
+          <w:numId w:val="1"/>
+        </w:numPr>
+        <w:autoSpaceDE w:val="0"/>
+        <w:autoSpaceDN w:val="0"/>
+        <w:adjustRightInd w:val="0"/>
+        <w:outlineLvl w:val="1"/>
+      </w:pPr>
+      <w:bookmarkStart w:id="7" w:name="_Toc479938895"/>
+      <w:proofErr w:type="spellStart"/>
+      <w:r>
+        <w:t>Run</w:t>
+      </w:r>
+      <w:r>
+        <w:t>Hierarchy</w:t>
+      </w:r>
+      <w:r>
+        <w:t>Summary</w:t>
+      </w:r>
+      <w:proofErr w:type="spellEnd"/>
+      <w:r>
+        <w:t xml:space="preserve"> action</w:t>
+      </w:r>
+      <w:bookmarkEnd w:id="7"/>
+    </w:p>
+    <w:p>
+      <w:pPr>
+        <w:autoSpaceDE w:val="0"/>
+        <w:autoSpaceDN w:val="0"/>
+        <w:adjustRightInd w:val="0"/>
+        <w:ind w:left="1224"/>
+      </w:pPr>
+      <w:r>
+        <w:t xml:space="preserve">Call </w:t>
+      </w:r>
+      <w:proofErr w:type="spellStart"/>
+      <w:r>
+        <w:t>GetReportInfo</w:t>
+      </w:r>
+      <w:proofErr w:type="spellEnd"/>
+      <w:r>
+        <w:t xml:space="preserve"> passing in report name, report description, report width, and report height to get the </w:t>
+      </w:r>
+      <w:proofErr w:type="spellStart"/>
+      <w:r>
+        <w:t>ReportInfo</w:t>
+      </w:r>
+      <w:proofErr w:type="spellEnd"/>
+      <w:r>
+        <w:t xml:space="preserve"> object;</w:t>
+      </w:r>
+    </w:p>
+    <w:p>
+      <w:pPr>
+        <w:autoSpaceDE w:val="0"/>
+        <w:autoSpaceDN w:val="0"/>
+        <w:adjustRightInd w:val="0"/>
+        <w:ind w:left="1224"/>
+      </w:pPr>
+      <w:r>
+        <w:t xml:space="preserve">Return </w:t>
+      </w:r>
+      <w:proofErr w:type="spellStart"/>
+      <w:r>
+        <w:t>ReportTemplate.cshtml</w:t>
+      </w:r>
+      <w:proofErr w:type="spellEnd"/>
+      <w:r>
+        <w:t xml:space="preserve"> with the </w:t>
+      </w:r>
+      <w:proofErr w:type="spellStart"/>
+      <w:r>
+        <w:t>ReportInfo</w:t>
+      </w:r>
+      <w:proofErr w:type="spellEnd"/>
+      <w:r>
+        <w:t xml:space="preserve"> object.</w:t>
+      </w:r>
+    </w:p>
+    <w:p>
+      <w:pPr>
+        <w:autoSpaceDE w:val="0"/>
+        <w:autoSpaceDN w:val="0"/>
+        <w:adjustRightInd w:val="0"/>
+        <w:ind w:left="1224"/>
+      </w:pPr>
+    </w:p>
+    <w:p>
+      <w:pPr>
+        <w:numPr>
+          <w:ilvl w:val="2"/>
+          <w:numId w:val="1"/>
+        </w:numPr>
+        <w:autoSpaceDE w:val="0"/>
+        <w:autoSpaceDN w:val="0"/>
+        <w:adjustRightInd w:val="0"/>
+        <w:outlineLvl w:val="1"/>
+      </w:pPr>
+      <w:bookmarkStart w:id="8" w:name="_Toc479938896"/>
+      <w:proofErr w:type="spellStart"/>
+      <w:r>
+        <w:t>Run</w:t>
+      </w:r>
+      <w:r>
+        <w:t>AdminActivity</w:t>
+      </w:r>
+      <w:r>
+        <w:t>Summary</w:t>
+      </w:r>
+      <w:proofErr w:type="spellEnd"/>
+      <w:r>
+        <w:t xml:space="preserve"> action</w:t>
+      </w:r>
+      <w:bookmarkEnd w:id="8"/>
+    </w:p>
+    <w:p>
+      <w:pPr>
+        <w:autoSpaceDE w:val="0"/>
+        <w:autoSpaceDN w:val="0"/>
+        <w:adjustRightInd w:val="0"/>
+        <w:ind w:left="1224"/>
+      </w:pPr>
+      <w:r>
+        <w:t xml:space="preserve">Call </w:t>
+      </w:r>
+      <w:proofErr w:type="spellStart"/>
+      <w:r>
+        <w:t>GetReportInfo</w:t>
+      </w:r>
+      <w:proofErr w:type="spellEnd"/>
+      <w:r>
+        <w:t xml:space="preserve"> passing in report name, report description, report width, and report height to get the </w:t>
+      </w:r>
+      <w:proofErr w:type="spellStart"/>
+      <w:r>
+        <w:t>ReportInfo</w:t>
+      </w:r>
+      <w:proofErr w:type="spellEnd"/>
+      <w:r>
+        <w:t xml:space="preserve"> object;</w:t>
+      </w:r>
+    </w:p>
+    <w:p>
+      <w:pPr>
+        <w:autoSpaceDE w:val="0"/>
+        <w:autoSpaceDN w:val="0"/>
+        <w:adjustRightInd w:val="0"/>
+        <w:ind w:left="1224"/>
+      </w:pPr>
+      <w:r>
+        <w:t xml:space="preserve">Return </w:t>
+      </w:r>
+      <w:proofErr w:type="spellStart"/>
+      <w:r>
+        <w:t>ReportTemplate.cshtml</w:t>
+      </w:r>
+      <w:proofErr w:type="spellEnd"/>
+      <w:r>
+        <w:t xml:space="preserve"> with the </w:t>
+      </w:r>
+      <w:proofErr w:type="spellStart"/>
+      <w:r>
+        <w:t>ReportInfo</w:t>
+      </w:r>
+      <w:proofErr w:type="spellEnd"/>
+      <w:r>
+        <w:t xml:space="preserve"> object.</w:t>
+      </w:r>
+    </w:p>
+    <w:p>
+      <w:pPr>
+        <w:autoSpaceDE w:val="0"/>
+        <w:autoSpaceDN w:val="0"/>
+        <w:adjustRightInd w:val="0"/>
+        <w:ind w:left="1224"/>
+      </w:pPr>
     </w:p>
     <w:p>
       <w:pPr>
@@ -2397,14 +4787,14 @@
           <w:b/>
         </w:rPr>
       </w:pPr>
-      <w:bookmarkStart w:id="6" w:name="_Toc477423562"/>
+      <w:bookmarkStart w:id="9" w:name="_Toc479938897"/>
       <w:r>
         <w:rPr>
           <w:b/>
         </w:rPr>
         <w:t>Page details</w:t>
       </w:r>
-      <w:bookmarkEnd w:id="6"/>
+      <w:bookmarkEnd w:id="9"/>
     </w:p>
     <w:p>
       <w:pPr>
@@ -2417,7 +4807,7 @@
         <w:adjustRightInd w:val="0"/>
         <w:outlineLvl w:val="1"/>
       </w:pPr>
-      <w:bookmarkStart w:id="7" w:name="_Toc477423563"/>
+      <w:bookmarkStart w:id="10" w:name="_Toc479938898"/>
       <w:r>
         <w:t>Coaching Log Summary (Views\Report\</w:t>
       </w:r>
@@ -2429,7 +4819,7 @@
       <w:r>
         <w:t>)</w:t>
       </w:r>
-      <w:bookmarkEnd w:id="7"/>
+      <w:bookmarkEnd w:id="10"/>
     </w:p>
     <w:p>
       <w:pPr>
@@ -2442,11 +4832,11 @@
         <w:adjustRightInd w:val="0"/>
         <w:outlineLvl w:val="1"/>
       </w:pPr>
-      <w:bookmarkStart w:id="8" w:name="_Toc477423564"/>
+      <w:bookmarkStart w:id="11" w:name="_Toc479938899"/>
       <w:r>
         <w:t>Razor pages comprising Web Page</w:t>
       </w:r>
-      <w:bookmarkEnd w:id="8"/>
+      <w:bookmarkEnd w:id="11"/>
     </w:p>
     <w:p>
       <w:pPr>
@@ -2479,11 +4869,11 @@
         <w:adjustRightInd w:val="0"/>
         <w:outlineLvl w:val="1"/>
       </w:pPr>
-      <w:bookmarkStart w:id="9" w:name="_Toc477423565"/>
+      <w:bookmarkStart w:id="12" w:name="_Toc479938900"/>
       <w:r>
         <w:t>Layout Page</w:t>
       </w:r>
-      <w:bookmarkEnd w:id="9"/>
+      <w:bookmarkEnd w:id="12"/>
     </w:p>
     <w:p>
       <w:pPr>
@@ -2519,11 +4909,11 @@
         <w:adjustRightInd w:val="0"/>
         <w:outlineLvl w:val="1"/>
       </w:pPr>
-      <w:bookmarkStart w:id="10" w:name="_Toc477423566"/>
+      <w:bookmarkStart w:id="13" w:name="_Toc479938901"/>
       <w:r>
         <w:t>Screenshot</w:t>
       </w:r>
-      <w:bookmarkEnd w:id="10"/>
+      <w:bookmarkEnd w:id="13"/>
     </w:p>
     <w:p>
       <w:pPr>
@@ -2539,11 +4929,12 @@
         <w:rPr>
           <w:noProof/>
         </w:rPr>
+        <w:lastRenderedPageBreak/>
         <w:drawing>
-          <wp:inline distT="0" distB="0" distL="0" distR="0" wp14:anchorId="2FB35927" wp14:editId="0E700B35">
-            <wp:extent cx="5478780" cy="1043940"/>
-            <wp:effectExtent l="0" t="0" r="7620" b="3810"/>
-            <wp:docPr id="10" name="Picture 10"/>
+          <wp:inline distT="0" distB="0" distL="0" distR="0">
+            <wp:extent cx="5943600" cy="3276600"/>
+            <wp:effectExtent l="0" t="0" r="0" b="0"/>
+            <wp:docPr id="2" name="Picture 2"/>
             <wp:cNvGraphicFramePr>
               <a:graphicFrameLocks xmlns:a="http://schemas.openxmlformats.org/drawingml/2006/main" noChangeAspect="1"/>
             </wp:cNvGraphicFramePr>
@@ -2572,7 +4963,7 @@
                   <pic:spPr bwMode="auto">
                     <a:xfrm>
                       <a:off x="0" y="0"/>
-                      <a:ext cx="5478780" cy="1043940"/>
+                      <a:ext cx="5943600" cy="3276600"/>
                     </a:xfrm>
                     <a:prstGeom prst="rect">
                       <a:avLst/>
@@ -2601,11 +4992,11 @@
         <w:adjustRightInd w:val="0"/>
         <w:outlineLvl w:val="1"/>
       </w:pPr>
-      <w:bookmarkStart w:id="11" w:name="_Toc477423567"/>
+      <w:bookmarkStart w:id="14" w:name="_Toc479938902"/>
       <w:r>
         <w:t>Links</w:t>
       </w:r>
-      <w:bookmarkEnd w:id="11"/>
+      <w:bookmarkEnd w:id="14"/>
       <w:r>
         <w:t xml:space="preserve"> </w:t>
       </w:r>
@@ -2640,11 +5031,11 @@
         <w:adjustRightInd w:val="0"/>
         <w:outlineLvl w:val="1"/>
       </w:pPr>
-      <w:bookmarkStart w:id="12" w:name="_Toc477423568"/>
+      <w:bookmarkStart w:id="15" w:name="_Toc479938903"/>
       <w:r>
         <w:t>Web Page Invoked Events</w:t>
       </w:r>
-      <w:bookmarkEnd w:id="12"/>
+      <w:bookmarkEnd w:id="15"/>
     </w:p>
     <w:p>
       <w:pPr>
@@ -2654,7 +5045,7 @@
         <w:ind w:left="1224"/>
       </w:pPr>
       <w:r>
-        <w:t>See SSRS Summary Report Detail Design</w:t>
+        <w:t>None</w:t>
       </w:r>
     </w:p>
     <w:p>
@@ -2677,11 +5068,11 @@
         <w:adjustRightInd w:val="0"/>
         <w:outlineLvl w:val="1"/>
       </w:pPr>
-      <w:bookmarkStart w:id="13" w:name="_Toc477423569"/>
+      <w:bookmarkStart w:id="16" w:name="_Toc479938904"/>
       <w:r>
         <w:t>Form Fields</w:t>
       </w:r>
-      <w:bookmarkEnd w:id="13"/>
+      <w:bookmarkEnd w:id="16"/>
     </w:p>
     <w:p>
       <w:pPr>
@@ -2692,12 +5083,891 @@
         <w:ind w:left="864" w:firstLine="360"/>
       </w:pPr>
       <w:r>
-        <w:t>See SSRS Summary Report Detail Design</w:t>
+        <w:t>None</w:t>
+      </w:r>
+    </w:p>
+    <w:p/>
+    <w:p>
+      <w:pPr>
+        <w:numPr>
+          <w:ilvl w:val="1"/>
+          <w:numId w:val="1"/>
+        </w:numPr>
+        <w:autoSpaceDE w:val="0"/>
+        <w:autoSpaceDN w:val="0"/>
+        <w:adjustRightInd w:val="0"/>
+        <w:outlineLvl w:val="1"/>
+      </w:pPr>
+      <w:bookmarkStart w:id="17" w:name="_Toc479938905"/>
+      <w:r>
+        <w:t>Warning</w:t>
+      </w:r>
+      <w:r>
+        <w:t xml:space="preserve"> Log Summary (Views\Report\</w:t>
+      </w:r>
+      <w:proofErr w:type="spellStart"/>
+      <w:r>
+        <w:t>ReportTemplate.cshtml</w:t>
+      </w:r>
+      <w:proofErr w:type="spellEnd"/>
+      <w:r>
+        <w:t>)</w:t>
+      </w:r>
+      <w:bookmarkEnd w:id="17"/>
+    </w:p>
+    <w:p>
+      <w:pPr>
+        <w:numPr>
+          <w:ilvl w:val="2"/>
+          <w:numId w:val="1"/>
+        </w:numPr>
+        <w:autoSpaceDE w:val="0"/>
+        <w:autoSpaceDN w:val="0"/>
+        <w:adjustRightInd w:val="0"/>
+        <w:outlineLvl w:val="1"/>
+      </w:pPr>
+      <w:bookmarkStart w:id="18" w:name="_Toc479938906"/>
+      <w:r>
+        <w:t>Razor pages comprising Web Page</w:t>
+      </w:r>
+      <w:bookmarkEnd w:id="18"/>
+    </w:p>
+    <w:p>
+      <w:pPr>
+        <w:autoSpaceDE w:val="0"/>
+        <w:autoSpaceDN w:val="0"/>
+        <w:adjustRightInd w:val="0"/>
+        <w:ind w:left="1224"/>
+      </w:pPr>
+      <w:r>
+        <w:t>None</w:t>
+      </w:r>
+    </w:p>
+    <w:p>
+      <w:pPr>
+        <w:autoSpaceDE w:val="0"/>
+        <w:autoSpaceDN w:val="0"/>
+        <w:adjustRightInd w:val="0"/>
+        <w:ind w:left="1224"/>
+        <w:outlineLvl w:val="1"/>
+      </w:pPr>
+    </w:p>
+    <w:p>
+      <w:pPr>
+        <w:numPr>
+          <w:ilvl w:val="2"/>
+          <w:numId w:val="1"/>
+        </w:numPr>
+        <w:autoSpaceDE w:val="0"/>
+        <w:autoSpaceDN w:val="0"/>
+        <w:adjustRightInd w:val="0"/>
+        <w:outlineLvl w:val="1"/>
+      </w:pPr>
+      <w:bookmarkStart w:id="19" w:name="_Toc479938907"/>
+      <w:r>
+        <w:t>Layout Page</w:t>
+      </w:r>
+      <w:bookmarkEnd w:id="19"/>
+    </w:p>
+    <w:p>
+      <w:pPr>
+        <w:pStyle w:val="NormalTableText"/>
+        <w:ind w:left="1440"/>
+      </w:pPr>
+      <w:r>
+        <w:t>Views\Shared\_</w:t>
+      </w:r>
+      <w:proofErr w:type="spellStart"/>
+      <w:r>
+        <w:t>Layoutcshtml</w:t>
+      </w:r>
+      <w:proofErr w:type="spellEnd"/>
+    </w:p>
+    <w:p>
+      <w:pPr>
+        <w:autoSpaceDE w:val="0"/>
+        <w:autoSpaceDN w:val="0"/>
+        <w:adjustRightInd w:val="0"/>
+        <w:ind w:left="2160"/>
+        <w:outlineLvl w:val="1"/>
+      </w:pPr>
+    </w:p>
+    <w:p>
+      <w:pPr>
+        <w:numPr>
+          <w:ilvl w:val="2"/>
+          <w:numId w:val="1"/>
+        </w:numPr>
+        <w:autoSpaceDE w:val="0"/>
+        <w:autoSpaceDN w:val="0"/>
+        <w:adjustRightInd w:val="0"/>
+        <w:outlineLvl w:val="1"/>
+      </w:pPr>
+      <w:bookmarkStart w:id="20" w:name="_Toc479938908"/>
+      <w:r>
+        <w:t>Screenshot</w:t>
+      </w:r>
+      <w:bookmarkEnd w:id="20"/>
+    </w:p>
+    <w:p>
+      <w:pPr>
+        <w:autoSpaceDE w:val="0"/>
+        <w:autoSpaceDN w:val="0"/>
+        <w:adjustRightInd w:val="0"/>
+        <w:ind w:left="720"/>
+        <w:outlineLvl w:val="1"/>
+      </w:pPr>
+    </w:p>
+    <w:p>
+      <w:r>
+        <w:rPr>
+          <w:noProof/>
+        </w:rPr>
+        <w:drawing>
+          <wp:inline distT="0" distB="0" distL="0" distR="0">
+            <wp:extent cx="5943600" cy="1623060"/>
+            <wp:effectExtent l="0" t="0" r="0" b="0"/>
+            <wp:docPr id="6" name="Picture 6"/>
+            <wp:cNvGraphicFramePr>
+              <a:graphicFrameLocks xmlns:a="http://schemas.openxmlformats.org/drawingml/2006/main" noChangeAspect="1"/>
+            </wp:cNvGraphicFramePr>
+            <a:graphic xmlns:a="http://schemas.openxmlformats.org/drawingml/2006/main">
+              <a:graphicData uri="http://schemas.openxmlformats.org/drawingml/2006/picture">
+                <pic:pic xmlns:pic="http://schemas.openxmlformats.org/drawingml/2006/picture">
+                  <pic:nvPicPr>
+                    <pic:cNvPr id="0" name="Picture 2"/>
+                    <pic:cNvPicPr>
+                      <a:picLocks noChangeAspect="1" noChangeArrowheads="1"/>
+                    </pic:cNvPicPr>
+                  </pic:nvPicPr>
+                  <pic:blipFill>
+                    <a:blip r:embed="rId9" cstate="print">
+                      <a:extLst>
+                        <a:ext uri="{28A0092B-C50C-407E-A947-70E740481C1C}">
+                          <a14:useLocalDpi xmlns:a14="http://schemas.microsoft.com/office/drawing/2010/main" val="0"/>
+                        </a:ext>
+                      </a:extLst>
+                    </a:blip>
+                    <a:srcRect/>
+                    <a:stretch>
+                      <a:fillRect/>
+                    </a:stretch>
+                  </pic:blipFill>
+                  <pic:spPr bwMode="auto">
+                    <a:xfrm>
+                      <a:off x="0" y="0"/>
+                      <a:ext cx="5943600" cy="1623060"/>
+                    </a:xfrm>
+                    <a:prstGeom prst="rect">
+                      <a:avLst/>
+                    </a:prstGeom>
+                    <a:noFill/>
+                    <a:ln>
+                      <a:noFill/>
+                    </a:ln>
+                  </pic:spPr>
+                </pic:pic>
+              </a:graphicData>
+            </a:graphic>
+          </wp:inline>
+        </w:drawing>
+      </w:r>
+    </w:p>
+    <w:p/>
+    <w:p>
+      <w:pPr>
+        <w:numPr>
+          <w:ilvl w:val="2"/>
+          <w:numId w:val="1"/>
+        </w:numPr>
+        <w:autoSpaceDE w:val="0"/>
+        <w:autoSpaceDN w:val="0"/>
+        <w:adjustRightInd w:val="0"/>
+        <w:outlineLvl w:val="1"/>
+      </w:pPr>
+      <w:bookmarkStart w:id="21" w:name="_Toc479938909"/>
+      <w:r>
+        <w:t>Links</w:t>
+      </w:r>
+      <w:bookmarkEnd w:id="21"/>
+      <w:r>
+        <w:t xml:space="preserve"> </w:t>
+      </w:r>
+    </w:p>
+    <w:p>
+      <w:pPr>
+        <w:autoSpaceDE w:val="0"/>
+        <w:autoSpaceDN w:val="0"/>
+        <w:adjustRightInd w:val="0"/>
+        <w:ind w:left="1224"/>
+      </w:pPr>
+      <w:r>
+        <w:t>None</w:t>
+      </w:r>
+    </w:p>
+    <w:p>
+      <w:pPr>
+        <w:autoSpaceDE w:val="0"/>
+        <w:autoSpaceDN w:val="0"/>
+        <w:adjustRightInd w:val="0"/>
+        <w:outlineLvl w:val="1"/>
+      </w:pPr>
+    </w:p>
+    <w:p>
+      <w:pPr>
+        <w:numPr>
+          <w:ilvl w:val="2"/>
+          <w:numId w:val="1"/>
+        </w:numPr>
+        <w:autoSpaceDE w:val="0"/>
+        <w:autoSpaceDN w:val="0"/>
+        <w:adjustRightInd w:val="0"/>
+        <w:outlineLvl w:val="1"/>
+      </w:pPr>
+      <w:bookmarkStart w:id="22" w:name="_Toc479938910"/>
+      <w:r>
+        <w:t>Web Page Invoked Events</w:t>
+      </w:r>
+      <w:bookmarkEnd w:id="22"/>
+    </w:p>
+    <w:p>
+      <w:pPr>
+        <w:autoSpaceDE w:val="0"/>
+        <w:autoSpaceDN w:val="0"/>
+        <w:adjustRightInd w:val="0"/>
+        <w:ind w:left="1224"/>
+      </w:pPr>
+      <w:r>
+        <w:t>None</w:t>
+      </w:r>
+    </w:p>
+    <w:p>
+      <w:pPr>
+        <w:autoSpaceDE w:val="0"/>
+        <w:autoSpaceDN w:val="0"/>
+        <w:adjustRightInd w:val="0"/>
+        <w:ind w:left="1224"/>
+        <w:outlineLvl w:val="1"/>
+      </w:pPr>
+    </w:p>
+    <w:p>
+      <w:pPr>
+        <w:numPr>
+          <w:ilvl w:val="2"/>
+          <w:numId w:val="1"/>
+        </w:numPr>
+        <w:autoSpaceDE w:val="0"/>
+        <w:autoSpaceDN w:val="0"/>
+        <w:adjustRightInd w:val="0"/>
+        <w:outlineLvl w:val="1"/>
+      </w:pPr>
+      <w:bookmarkStart w:id="23" w:name="_Toc479938911"/>
+      <w:r>
+        <w:t>Form Fields</w:t>
+      </w:r>
+      <w:bookmarkEnd w:id="23"/>
+    </w:p>
+    <w:p>
+      <w:pPr>
+        <w:pStyle w:val="ListParagraph"/>
+        <w:autoSpaceDE w:val="0"/>
+        <w:autoSpaceDN w:val="0"/>
+        <w:adjustRightInd w:val="0"/>
+        <w:ind w:left="864" w:firstLine="360"/>
+      </w:pPr>
+      <w:r>
+        <w:t>None</w:t>
+      </w:r>
+    </w:p>
+    <w:p/>
+    <w:p>
+      <w:pPr>
+        <w:numPr>
+          <w:ilvl w:val="1"/>
+          <w:numId w:val="1"/>
+        </w:numPr>
+        <w:autoSpaceDE w:val="0"/>
+        <w:autoSpaceDN w:val="0"/>
+        <w:adjustRightInd w:val="0"/>
+        <w:outlineLvl w:val="1"/>
+      </w:pPr>
+      <w:bookmarkStart w:id="24" w:name="_Toc479938912"/>
+      <w:r>
+        <w:t>Hierarchy</w:t>
+      </w:r>
+      <w:r>
+        <w:t xml:space="preserve"> Summary (Views\Report\</w:t>
+      </w:r>
+      <w:proofErr w:type="spellStart"/>
+      <w:r>
+        <w:t>ReportTemplate.cshtml</w:t>
+      </w:r>
+      <w:proofErr w:type="spellEnd"/>
+      <w:r>
+        <w:t>)</w:t>
+      </w:r>
+      <w:bookmarkEnd w:id="24"/>
+    </w:p>
+    <w:p>
+      <w:pPr>
+        <w:numPr>
+          <w:ilvl w:val="2"/>
+          <w:numId w:val="1"/>
+        </w:numPr>
+        <w:autoSpaceDE w:val="0"/>
+        <w:autoSpaceDN w:val="0"/>
+        <w:adjustRightInd w:val="0"/>
+        <w:outlineLvl w:val="1"/>
+      </w:pPr>
+      <w:bookmarkStart w:id="25" w:name="_Toc479938913"/>
+      <w:r>
+        <w:t>Razor pages comprising Web Page</w:t>
+      </w:r>
+      <w:bookmarkEnd w:id="25"/>
+    </w:p>
+    <w:p>
+      <w:pPr>
+        <w:autoSpaceDE w:val="0"/>
+        <w:autoSpaceDN w:val="0"/>
+        <w:adjustRightInd w:val="0"/>
+        <w:ind w:left="1224"/>
+      </w:pPr>
+      <w:r>
+        <w:t>None</w:t>
+      </w:r>
+    </w:p>
+    <w:p>
+      <w:pPr>
+        <w:autoSpaceDE w:val="0"/>
+        <w:autoSpaceDN w:val="0"/>
+        <w:adjustRightInd w:val="0"/>
+        <w:ind w:left="1224"/>
+        <w:outlineLvl w:val="1"/>
+      </w:pPr>
+    </w:p>
+    <w:p>
+      <w:pPr>
+        <w:numPr>
+          <w:ilvl w:val="2"/>
+          <w:numId w:val="1"/>
+        </w:numPr>
+        <w:autoSpaceDE w:val="0"/>
+        <w:autoSpaceDN w:val="0"/>
+        <w:adjustRightInd w:val="0"/>
+        <w:outlineLvl w:val="1"/>
+      </w:pPr>
+      <w:bookmarkStart w:id="26" w:name="_Toc479938914"/>
+      <w:r>
+        <w:t>Layout Page</w:t>
+      </w:r>
+      <w:bookmarkEnd w:id="26"/>
+    </w:p>
+    <w:p>
+      <w:pPr>
+        <w:pStyle w:val="NormalTableText"/>
+        <w:ind w:left="1440"/>
+      </w:pPr>
+      <w:r>
+        <w:t>Views\Shared\_</w:t>
+      </w:r>
+      <w:proofErr w:type="spellStart"/>
+      <w:r>
+        <w:t>Layoutcshtml</w:t>
+      </w:r>
+      <w:proofErr w:type="spellEnd"/>
+    </w:p>
+    <w:p>
+      <w:pPr>
+        <w:autoSpaceDE w:val="0"/>
+        <w:autoSpaceDN w:val="0"/>
+        <w:adjustRightInd w:val="0"/>
+        <w:ind w:left="2160"/>
+        <w:outlineLvl w:val="1"/>
+      </w:pPr>
+    </w:p>
+    <w:p>
+      <w:pPr>
+        <w:numPr>
+          <w:ilvl w:val="2"/>
+          <w:numId w:val="1"/>
+        </w:numPr>
+        <w:autoSpaceDE w:val="0"/>
+        <w:autoSpaceDN w:val="0"/>
+        <w:adjustRightInd w:val="0"/>
+        <w:outlineLvl w:val="1"/>
+      </w:pPr>
+      <w:bookmarkStart w:id="27" w:name="_Toc479938915"/>
+      <w:r>
+        <w:t>Screenshot</w:t>
+      </w:r>
+      <w:bookmarkEnd w:id="27"/>
+    </w:p>
+    <w:p>
+      <w:pPr>
+        <w:autoSpaceDE w:val="0"/>
+        <w:autoSpaceDN w:val="0"/>
+        <w:adjustRightInd w:val="0"/>
+        <w:ind w:left="720"/>
+        <w:outlineLvl w:val="1"/>
+      </w:pPr>
+    </w:p>
+    <w:p>
+      <w:r>
+        <w:rPr>
+          <w:noProof/>
+        </w:rPr>
+        <w:drawing>
+          <wp:inline distT="0" distB="0" distL="0" distR="0">
+            <wp:extent cx="5943600" cy="3429000"/>
+            <wp:effectExtent l="0" t="0" r="0" b="0"/>
+            <wp:docPr id="11" name="Picture 11"/>
+            <wp:cNvGraphicFramePr>
+              <a:graphicFrameLocks xmlns:a="http://schemas.openxmlformats.org/drawingml/2006/main" noChangeAspect="1"/>
+            </wp:cNvGraphicFramePr>
+            <a:graphic xmlns:a="http://schemas.openxmlformats.org/drawingml/2006/main">
+              <a:graphicData uri="http://schemas.openxmlformats.org/drawingml/2006/picture">
+                <pic:pic xmlns:pic="http://schemas.openxmlformats.org/drawingml/2006/picture">
+                  <pic:nvPicPr>
+                    <pic:cNvPr id="0" name="Picture 3"/>
+                    <pic:cNvPicPr>
+                      <a:picLocks noChangeAspect="1" noChangeArrowheads="1"/>
+                    </pic:cNvPicPr>
+                  </pic:nvPicPr>
+                  <pic:blipFill>
+                    <a:blip r:embed="rId10" cstate="print">
+                      <a:extLst>
+                        <a:ext uri="{28A0092B-C50C-407E-A947-70E740481C1C}">
+                          <a14:useLocalDpi xmlns:a14="http://schemas.microsoft.com/office/drawing/2010/main" val="0"/>
+                        </a:ext>
+                      </a:extLst>
+                    </a:blip>
+                    <a:srcRect/>
+                    <a:stretch>
+                      <a:fillRect/>
+                    </a:stretch>
+                  </pic:blipFill>
+                  <pic:spPr bwMode="auto">
+                    <a:xfrm>
+                      <a:off x="0" y="0"/>
+                      <a:ext cx="5943600" cy="3429000"/>
+                    </a:xfrm>
+                    <a:prstGeom prst="rect">
+                      <a:avLst/>
+                    </a:prstGeom>
+                    <a:noFill/>
+                    <a:ln>
+                      <a:noFill/>
+                    </a:ln>
+                  </pic:spPr>
+                </pic:pic>
+              </a:graphicData>
+            </a:graphic>
+          </wp:inline>
+        </w:drawing>
+      </w:r>
+    </w:p>
+    <w:p/>
+    <w:p>
+      <w:pPr>
+        <w:numPr>
+          <w:ilvl w:val="2"/>
+          <w:numId w:val="1"/>
+        </w:numPr>
+        <w:autoSpaceDE w:val="0"/>
+        <w:autoSpaceDN w:val="0"/>
+        <w:adjustRightInd w:val="0"/>
+        <w:outlineLvl w:val="1"/>
+      </w:pPr>
+      <w:bookmarkStart w:id="28" w:name="_Toc479938916"/>
+      <w:r>
+        <w:t>Links</w:t>
+      </w:r>
+      <w:bookmarkEnd w:id="28"/>
+      <w:r>
+        <w:t xml:space="preserve"> </w:t>
+      </w:r>
+    </w:p>
+    <w:p>
+      <w:pPr>
+        <w:autoSpaceDE w:val="0"/>
+        <w:autoSpaceDN w:val="0"/>
+        <w:adjustRightInd w:val="0"/>
+        <w:ind w:left="1224"/>
+      </w:pPr>
+      <w:r>
+        <w:t>None</w:t>
+      </w:r>
+    </w:p>
+    <w:p>
+      <w:pPr>
+        <w:autoSpaceDE w:val="0"/>
+        <w:autoSpaceDN w:val="0"/>
+        <w:adjustRightInd w:val="0"/>
+        <w:outlineLvl w:val="1"/>
+      </w:pPr>
+    </w:p>
+    <w:p>
+      <w:pPr>
+        <w:numPr>
+          <w:ilvl w:val="2"/>
+          <w:numId w:val="1"/>
+        </w:numPr>
+        <w:autoSpaceDE w:val="0"/>
+        <w:autoSpaceDN w:val="0"/>
+        <w:adjustRightInd w:val="0"/>
+        <w:outlineLvl w:val="1"/>
+      </w:pPr>
+      <w:bookmarkStart w:id="29" w:name="_Toc479938917"/>
+      <w:r>
+        <w:t>Web Page Invoked Events</w:t>
+      </w:r>
+      <w:bookmarkEnd w:id="29"/>
+    </w:p>
+    <w:p>
+      <w:pPr>
+        <w:autoSpaceDE w:val="0"/>
+        <w:autoSpaceDN w:val="0"/>
+        <w:adjustRightInd w:val="0"/>
+        <w:ind w:left="1224"/>
+      </w:pPr>
+      <w:r>
+        <w:t>None</w:t>
+      </w:r>
+    </w:p>
+    <w:p>
+      <w:pPr>
+        <w:autoSpaceDE w:val="0"/>
+        <w:autoSpaceDN w:val="0"/>
+        <w:adjustRightInd w:val="0"/>
+        <w:ind w:left="1224"/>
+        <w:outlineLvl w:val="1"/>
+      </w:pPr>
+    </w:p>
+    <w:p>
+      <w:pPr>
+        <w:numPr>
+          <w:ilvl w:val="2"/>
+          <w:numId w:val="1"/>
+        </w:numPr>
+        <w:autoSpaceDE w:val="0"/>
+        <w:autoSpaceDN w:val="0"/>
+        <w:adjustRightInd w:val="0"/>
+        <w:outlineLvl w:val="1"/>
+      </w:pPr>
+      <w:bookmarkStart w:id="30" w:name="_Toc479938918"/>
+      <w:r>
+        <w:t>Form Fields</w:t>
+      </w:r>
+      <w:bookmarkEnd w:id="30"/>
+    </w:p>
+    <w:p>
+      <w:pPr>
+        <w:pStyle w:val="ListParagraph"/>
+        <w:autoSpaceDE w:val="0"/>
+        <w:autoSpaceDN w:val="0"/>
+        <w:adjustRightInd w:val="0"/>
+        <w:ind w:left="864" w:firstLine="360"/>
+      </w:pPr>
+      <w:r>
+        <w:t>None</w:t>
+      </w:r>
+    </w:p>
+    <w:p/>
+    <w:p>
+      <w:pPr>
+        <w:numPr>
+          <w:ilvl w:val="1"/>
+          <w:numId w:val="1"/>
+        </w:numPr>
+        <w:autoSpaceDE w:val="0"/>
+        <w:autoSpaceDN w:val="0"/>
+        <w:adjustRightInd w:val="0"/>
+        <w:outlineLvl w:val="1"/>
+      </w:pPr>
+      <w:bookmarkStart w:id="31" w:name="_Toc479938919"/>
+      <w:r>
+        <w:t xml:space="preserve">Admin Activity </w:t>
+      </w:r>
+      <w:r>
+        <w:t>Summary (Views\Report\</w:t>
+      </w:r>
+      <w:proofErr w:type="spellStart"/>
+      <w:r>
+        <w:t>ReportTemplate.cshtml</w:t>
+      </w:r>
+      <w:proofErr w:type="spellEnd"/>
+      <w:r>
+        <w:t>)</w:t>
+      </w:r>
+      <w:bookmarkEnd w:id="31"/>
+    </w:p>
+    <w:p>
+      <w:pPr>
+        <w:numPr>
+          <w:ilvl w:val="2"/>
+          <w:numId w:val="1"/>
+        </w:numPr>
+        <w:autoSpaceDE w:val="0"/>
+        <w:autoSpaceDN w:val="0"/>
+        <w:adjustRightInd w:val="0"/>
+        <w:outlineLvl w:val="1"/>
+      </w:pPr>
+      <w:bookmarkStart w:id="32" w:name="_Toc479938920"/>
+      <w:r>
+        <w:t>Razor pages comprising Web Page</w:t>
+      </w:r>
+      <w:bookmarkEnd w:id="32"/>
+    </w:p>
+    <w:p>
+      <w:pPr>
+        <w:autoSpaceDE w:val="0"/>
+        <w:autoSpaceDN w:val="0"/>
+        <w:adjustRightInd w:val="0"/>
+        <w:ind w:left="1224"/>
+      </w:pPr>
+      <w:r>
+        <w:t>None</w:t>
+      </w:r>
+    </w:p>
+    <w:p>
+      <w:pPr>
+        <w:autoSpaceDE w:val="0"/>
+        <w:autoSpaceDN w:val="0"/>
+        <w:adjustRightInd w:val="0"/>
+        <w:ind w:left="1224"/>
+        <w:outlineLvl w:val="1"/>
+      </w:pPr>
+    </w:p>
+    <w:p>
+      <w:pPr>
+        <w:numPr>
+          <w:ilvl w:val="2"/>
+          <w:numId w:val="1"/>
+        </w:numPr>
+        <w:autoSpaceDE w:val="0"/>
+        <w:autoSpaceDN w:val="0"/>
+        <w:adjustRightInd w:val="0"/>
+        <w:outlineLvl w:val="1"/>
+      </w:pPr>
+      <w:bookmarkStart w:id="33" w:name="_Toc479938921"/>
+      <w:r>
+        <w:t>Layout Page</w:t>
+      </w:r>
+      <w:bookmarkEnd w:id="33"/>
+    </w:p>
+    <w:p>
+      <w:pPr>
+        <w:pStyle w:val="NormalTableText"/>
+        <w:ind w:left="1440"/>
+      </w:pPr>
+      <w:r>
+        <w:t>Views\Shared\_</w:t>
+      </w:r>
+      <w:proofErr w:type="spellStart"/>
+      <w:r>
+        <w:t>Layoutcshtml</w:t>
+      </w:r>
+      <w:proofErr w:type="spellEnd"/>
+    </w:p>
+    <w:p>
+      <w:pPr>
+        <w:autoSpaceDE w:val="0"/>
+        <w:autoSpaceDN w:val="0"/>
+        <w:adjustRightInd w:val="0"/>
+        <w:ind w:left="2160"/>
+        <w:outlineLvl w:val="1"/>
+      </w:pPr>
+    </w:p>
+    <w:p>
+      <w:pPr>
+        <w:numPr>
+          <w:ilvl w:val="2"/>
+          <w:numId w:val="1"/>
+        </w:numPr>
+        <w:autoSpaceDE w:val="0"/>
+        <w:autoSpaceDN w:val="0"/>
+        <w:adjustRightInd w:val="0"/>
+        <w:outlineLvl w:val="1"/>
+      </w:pPr>
+      <w:bookmarkStart w:id="34" w:name="_Toc479938922"/>
+      <w:r>
+        <w:t>Screenshot</w:t>
+      </w:r>
+      <w:bookmarkEnd w:id="34"/>
+    </w:p>
+    <w:p>
+      <w:pPr>
+        <w:autoSpaceDE w:val="0"/>
+        <w:autoSpaceDN w:val="0"/>
+        <w:adjustRightInd w:val="0"/>
+        <w:ind w:left="720"/>
+        <w:outlineLvl w:val="1"/>
+      </w:pPr>
+    </w:p>
+    <w:p>
+      <w:r>
+        <w:rPr>
+          <w:noProof/>
+        </w:rPr>
+        <w:drawing>
+          <wp:inline distT="0" distB="0" distL="0" distR="0">
+            <wp:extent cx="5935980" cy="3268980"/>
+            <wp:effectExtent l="0" t="0" r="7620" b="7620"/>
+            <wp:docPr id="12" name="Picture 12"/>
+            <wp:cNvGraphicFramePr>
+              <a:graphicFrameLocks xmlns:a="http://schemas.openxmlformats.org/drawingml/2006/main" noChangeAspect="1"/>
+            </wp:cNvGraphicFramePr>
+            <a:graphic xmlns:a="http://schemas.openxmlformats.org/drawingml/2006/main">
+              <a:graphicData uri="http://schemas.openxmlformats.org/drawingml/2006/picture">
+                <pic:pic xmlns:pic="http://schemas.openxmlformats.org/drawingml/2006/picture">
+                  <pic:nvPicPr>
+                    <pic:cNvPr id="0" name="Picture 4"/>
+                    <pic:cNvPicPr>
+                      <a:picLocks noChangeAspect="1" noChangeArrowheads="1"/>
+                    </pic:cNvPicPr>
+                  </pic:nvPicPr>
+                  <pic:blipFill>
+                    <a:blip r:embed="rId11" cstate="print">
+                      <a:extLst>
+                        <a:ext uri="{28A0092B-C50C-407E-A947-70E740481C1C}">
+                          <a14:useLocalDpi xmlns:a14="http://schemas.microsoft.com/office/drawing/2010/main" val="0"/>
+                        </a:ext>
+                      </a:extLst>
+                    </a:blip>
+                    <a:srcRect/>
+                    <a:stretch>
+                      <a:fillRect/>
+                    </a:stretch>
+                  </pic:blipFill>
+                  <pic:spPr bwMode="auto">
+                    <a:xfrm>
+                      <a:off x="0" y="0"/>
+                      <a:ext cx="5935980" cy="3268980"/>
+                    </a:xfrm>
+                    <a:prstGeom prst="rect">
+                      <a:avLst/>
+                    </a:prstGeom>
+                    <a:noFill/>
+                    <a:ln>
+                      <a:noFill/>
+                    </a:ln>
+                  </pic:spPr>
+                </pic:pic>
+              </a:graphicData>
+            </a:graphic>
+          </wp:inline>
+        </w:drawing>
+      </w:r>
+    </w:p>
+    <w:p/>
+    <w:p>
+      <w:pPr>
+        <w:numPr>
+          <w:ilvl w:val="2"/>
+          <w:numId w:val="1"/>
+        </w:numPr>
+        <w:autoSpaceDE w:val="0"/>
+        <w:autoSpaceDN w:val="0"/>
+        <w:adjustRightInd w:val="0"/>
+        <w:outlineLvl w:val="1"/>
+      </w:pPr>
+      <w:bookmarkStart w:id="35" w:name="_Toc479938923"/>
+      <w:r>
+        <w:t>Links</w:t>
+      </w:r>
+      <w:bookmarkEnd w:id="35"/>
+      <w:r>
+        <w:t xml:space="preserve"> </w:t>
+      </w:r>
+    </w:p>
+    <w:p>
+      <w:pPr>
+        <w:autoSpaceDE w:val="0"/>
+        <w:autoSpaceDN w:val="0"/>
+        <w:adjustRightInd w:val="0"/>
+        <w:ind w:left="1224"/>
+      </w:pPr>
+      <w:r>
+        <w:t>None</w:t>
+      </w:r>
+    </w:p>
+    <w:p>
+      <w:pPr>
+        <w:autoSpaceDE w:val="0"/>
+        <w:autoSpaceDN w:val="0"/>
+        <w:adjustRightInd w:val="0"/>
+        <w:outlineLvl w:val="1"/>
+      </w:pPr>
+    </w:p>
+    <w:p>
+      <w:pPr>
+        <w:numPr>
+          <w:ilvl w:val="2"/>
+          <w:numId w:val="1"/>
+        </w:numPr>
+        <w:autoSpaceDE w:val="0"/>
+        <w:autoSpaceDN w:val="0"/>
+        <w:adjustRightInd w:val="0"/>
+        <w:outlineLvl w:val="1"/>
+      </w:pPr>
+      <w:bookmarkStart w:id="36" w:name="_Toc479938924"/>
+      <w:r>
+        <w:t>Web Page Invoked Events</w:t>
+      </w:r>
+      <w:bookmarkEnd w:id="36"/>
+    </w:p>
+    <w:p>
+      <w:pPr>
+        <w:autoSpaceDE w:val="0"/>
+        <w:autoSpaceDN w:val="0"/>
+        <w:adjustRightInd w:val="0"/>
+        <w:ind w:left="1224"/>
+      </w:pPr>
+      <w:r>
+        <w:t>None</w:t>
+      </w:r>
+    </w:p>
+    <w:p>
+      <w:pPr>
+        <w:autoSpaceDE w:val="0"/>
+        <w:autoSpaceDN w:val="0"/>
+        <w:adjustRightInd w:val="0"/>
+        <w:ind w:left="1224"/>
+        <w:outlineLvl w:val="1"/>
+      </w:pPr>
+    </w:p>
+    <w:p>
+      <w:pPr>
+        <w:numPr>
+          <w:ilvl w:val="2"/>
+          <w:numId w:val="1"/>
+        </w:numPr>
+        <w:autoSpaceDE w:val="0"/>
+        <w:autoSpaceDN w:val="0"/>
+        <w:adjustRightInd w:val="0"/>
+        <w:outlineLvl w:val="1"/>
+      </w:pPr>
+      <w:bookmarkStart w:id="37" w:name="_Toc479938925"/>
+      <w:r>
+        <w:t>Form Fields</w:t>
+      </w:r>
+      <w:bookmarkEnd w:id="37"/>
+    </w:p>
+    <w:p>
+      <w:pPr>
+        <w:pStyle w:val="ListParagraph"/>
+        <w:autoSpaceDE w:val="0"/>
+        <w:autoSpaceDN w:val="0"/>
+        <w:adjustRightInd w:val="0"/>
+        <w:ind w:left="864" w:firstLine="360"/>
+      </w:pPr>
+      <w:r>
+        <w:t>None</w:t>
       </w:r>
     </w:p>
     <w:p/>
     <w:sectPr>
-      <w:footerReference w:type="default" r:id="rId9"/>
+      <w:footerReference w:type="default" r:id="rId12"/>
       <w:pgSz w:w="12240" w:h="15840"/>
       <w:pgMar w:top="1440" w:right="1440" w:bottom="1440" w:left="1440" w:header="720" w:footer="720" w:gutter="0"/>
       <w:cols w:space="720"/>
@@ -2747,14 +6017,7 @@
         <w:sz w:val="18"/>
       </w:rPr>
       <w:tab/>
-      <w:t xml:space="preserve">                                               </w:t>
-    </w:r>
-    <w:r>
-      <w:rPr>
-        <w:b/>
-        <w:sz w:val="18"/>
-      </w:rPr>
-      <w:t xml:space="preserve">                                                </w:t>
+      <w:t xml:space="preserve">                                                                                               </w:t>
     </w:r>
     <w:proofErr w:type="spellStart"/>
     <w:r>
@@ -2762,21 +6025,7 @@
         <w:b/>
         <w:sz w:val="18"/>
       </w:rPr>
-      <w:t>CCO_eCoaching_Admin_</w:t>
-    </w:r>
-    <w:r>
-      <w:rPr>
-        <w:b/>
-        <w:sz w:val="18"/>
-      </w:rPr>
-      <w:t>Report</w:t>
-    </w:r>
-    <w:r>
-      <w:rPr>
-        <w:b/>
-        <w:sz w:val="18"/>
-      </w:rPr>
-      <w:t>_DD</w:t>
+      <w:t>CCO_eCoaching_Admin_Report_DD</w:t>
     </w:r>
     <w:proofErr w:type="spellEnd"/>
   </w:p>
@@ -2898,7 +6147,7 @@
         <w:rStyle w:val="PageNumber"/>
         <w:noProof/>
       </w:rPr>
-      <w:t>4</w:t>
+      <w:t>7</w:t>
     </w:r>
     <w:r>
       <w:rPr>

</xml_diff>